<commit_message>
updated content for benchmarking and joss paper
</commit_message>
<xml_diff>
--- a/joss/paper.docx
+++ b/joss/paper.docx
@@ -18,6 +18,548 @@
         <w:t xml:space="preserve">15 August 2025</w:t>
       </w:r>
     </w:p>
+    <w:bookmarkStart w:id="20" w:name="summary"/>
+    <w:p>
+      <w:pPr>
+        <w:pStyle w:val="Heading1"/>
+      </w:pPr>
+      <w:r>
+        <w:t xml:space="preserve">Summary</w:t>
+      </w:r>
+    </w:p>
+    <w:p>
+      <w:pPr>
+        <w:pStyle w:val="FirstParagraph"/>
+      </w:pPr>
+      <w:r>
+        <w:t xml:space="preserve">Characterizing the composition of biological communities is a fundamental task</w:t>
+      </w:r>
+      <w:r>
+        <w:t xml:space="preserve"> </w:t>
+      </w:r>
+      <w:r>
+        <w:t xml:space="preserve">in ecology, but the calculations involved can be computationally prohibitive.</w:t>
+      </w:r>
+      <w:r>
+        <w:t xml:space="preserve"> </w:t>
+      </w:r>
+      <w:r>
+        <w:rPr>
+          <w:rStyle w:val="VerbatimChar"/>
+        </w:rPr>
+        <w:t xml:space="preserve">ecodive</w:t>
+      </w:r>
+      <w:r>
+        <w:t xml:space="preserve"> </w:t>
+      </w:r>
+      <w:r>
+        <w:t xml:space="preserve">is an R package that addresses this challenge by providing a highly</w:t>
+      </w:r>
+      <w:r>
+        <w:t xml:space="preserve"> </w:t>
+      </w:r>
+      <w:r>
+        <w:t xml:space="preserve">optimized implementation of common ecological diversity metrics, including</w:t>
+      </w:r>
+      <w:r>
+        <w:t xml:space="preserve"> </w:t>
+      </w:r>
+      <w:r>
+        <w:t xml:space="preserve">alpha-diversity (within-sample richness and evenness) and beta-diversity</w:t>
+      </w:r>
+      <w:r>
+        <w:t xml:space="preserve"> </w:t>
+      </w:r>
+      <w:r>
+        <w:t xml:space="preserve">(between-sample dissimilarity). These metrics can incorporate species counts,</w:t>
+      </w:r>
+      <w:r>
+        <w:t xml:space="preserve"> </w:t>
+      </w:r>
+      <w:r>
+        <w:t xml:space="preserve">relative abundances, and evolutionary relationships, providing a multi-faceted</w:t>
+      </w:r>
+      <w:r>
+        <w:t xml:space="preserve"> </w:t>
+      </w:r>
+      <w:r>
+        <w:t xml:space="preserve">view of ecological structure. By leveraging a compiled C library with pthreads</w:t>
+      </w:r>
+      <w:r>
+        <w:t xml:space="preserve"> </w:t>
+      </w:r>
+      <w:r>
+        <w:t xml:space="preserve">for parallelization,</w:t>
+      </w:r>
+      <w:r>
+        <w:t xml:space="preserve"> </w:t>
+      </w:r>
+      <w:r>
+        <w:rPr>
+          <w:rStyle w:val="VerbatimChar"/>
+        </w:rPr>
+        <w:t xml:space="preserve">ecodive</w:t>
+      </w:r>
+      <w:r>
+        <w:t xml:space="preserve"> </w:t>
+      </w:r>
+      <w:r>
+        <w:t xml:space="preserve">delivers substantial performance gains in both</w:t>
+      </w:r>
+      <w:r>
+        <w:t xml:space="preserve"> </w:t>
+      </w:r>
+      <w:r>
+        <w:t xml:space="preserve">speed and memory usage, enabling researchers to analyze larger datasets more</w:t>
+      </w:r>
+      <w:r>
+        <w:t xml:space="preserve"> </w:t>
+      </w:r>
+      <w:r>
+        <w:t xml:space="preserve">efficiently.</w:t>
+      </w:r>
+    </w:p>
+    <w:bookmarkEnd w:id="20"/>
+    <w:bookmarkStart w:id="31" w:name="statement-of-need"/>
+    <w:p>
+      <w:pPr>
+        <w:pStyle w:val="Heading1"/>
+      </w:pPr>
+      <w:r>
+        <w:t xml:space="preserve">Statement of Need</w:t>
+      </w:r>
+    </w:p>
+    <w:p>
+      <w:pPr>
+        <w:pStyle w:val="FirstParagraph"/>
+      </w:pPr>
+      <w:r>
+        <w:t xml:space="preserve">The analysis of ecological diversity in large-scale studies is often hampered by</w:t>
+      </w:r>
+      <w:r>
+        <w:t xml:space="preserve"> </w:t>
+      </w:r>
+      <w:r>
+        <w:t xml:space="preserve">the computational demands of calculating metrics across thousands of</w:t>
+      </w:r>
+      <w:r>
+        <w:t xml:space="preserve"> </w:t>
+      </w:r>
+      <w:r>
+        <w:t xml:space="preserve">communities, a common requirement in modern microbiome research. This is</w:t>
+      </w:r>
+      <w:r>
+        <w:t xml:space="preserve"> </w:t>
+      </w:r>
+      <w:r>
+        <w:t xml:space="preserve">particularly true for phylogenetic metrics like Faith’s PD</w:t>
+      </w:r>
+      <w:r>
+        <w:t xml:space="preserve"> </w:t>
+      </w:r>
+      <w:r>
+        <w:t xml:space="preserve">(Faith 1992)</w:t>
+      </w:r>
+      <w:r>
+        <w:t xml:space="preserve"> </w:t>
+      </w:r>
+      <w:r>
+        <w:t xml:space="preserve">and the</w:t>
+      </w:r>
+      <w:r>
+        <w:t xml:space="preserve"> </w:t>
+      </w:r>
+      <w:r>
+        <w:t xml:space="preserve">UniFrac distance family</w:t>
+      </w:r>
+      <w:r>
+        <w:t xml:space="preserve"> </w:t>
+      </w:r>
+      <w:r>
+        <w:t xml:space="preserve">(C. Lozupone and Knight 2005)</w:t>
+      </w:r>
+      <w:r>
+        <w:t xml:space="preserve">, which integrate species abundance with</w:t>
+      </w:r>
+      <w:r>
+        <w:t xml:space="preserve"> </w:t>
+      </w:r>
+      <w:r>
+        <w:t xml:space="preserve">evolutionary data from phylogenetic trees. The resulting high demand on</w:t>
+      </w:r>
+      <w:r>
+        <w:t xml:space="preserve"> </w:t>
+      </w:r>
+      <w:r>
+        <w:t xml:space="preserve">processing time and memory can limit the scope and scale of scientific inquiry.</w:t>
+      </w:r>
+    </w:p>
+    <w:p>
+      <w:pPr>
+        <w:pStyle w:val="BodyText"/>
+      </w:pPr>
+      <w:r>
+        <w:rPr>
+          <w:rStyle w:val="VerbatimChar"/>
+        </w:rPr>
+        <w:t xml:space="preserve">ecodive</w:t>
+      </w:r>
+      <w:r>
+        <w:t xml:space="preserve"> </w:t>
+      </w:r>
+      <w:r>
+        <w:t xml:space="preserve">overcomes these limitations by offering a significantly faster and</w:t>
+      </w:r>
+      <w:r>
+        <w:t xml:space="preserve"> </w:t>
+      </w:r>
+      <w:r>
+        <w:t xml:space="preserve">more memory-efficient solution. This allows researchers to analyze more samples,</w:t>
+      </w:r>
+      <w:r>
+        <w:t xml:space="preserve"> </w:t>
+      </w:r>
+      <w:r>
+        <w:t xml:space="preserve">explore more complex questions, and obtain more robust insights from their data.</w:t>
+      </w:r>
+      <w:r>
+        <w:t xml:space="preserve"> </w:t>
+      </w:r>
+      <w:r>
+        <w:t xml:space="preserve">By providing a high-performance, parallelized engine for these calculations,</w:t>
+      </w:r>
+      <w:r>
+        <w:t xml:space="preserve"> </w:t>
+      </w:r>
+      <w:r>
+        <w:rPr>
+          <w:rStyle w:val="VerbatimChar"/>
+        </w:rPr>
+        <w:t xml:space="preserve">ecodive</w:t>
+      </w:r>
+      <w:r>
+        <w:t xml:space="preserve"> </w:t>
+      </w:r>
+      <w:r>
+        <w:t xml:space="preserve">empowers researchers to push the boundaries of large-scale ecological</w:t>
+      </w:r>
+      <w:r>
+        <w:t xml:space="preserve"> </w:t>
+      </w:r>
+      <w:r>
+        <w:t xml:space="preserve">analysis.</w:t>
+      </w:r>
+    </w:p>
+    <w:bookmarkStart w:id="30" w:name="comparison-to-existing-packages"/>
+    <w:p>
+      <w:pPr>
+        <w:pStyle w:val="Heading2"/>
+      </w:pPr>
+      <w:r>
+        <w:t xml:space="preserve">Comparison to Existing Packages</w:t>
+      </w:r>
+    </w:p>
+    <w:p>
+      <w:pPr>
+        <w:pStyle w:val="FirstParagraph"/>
+      </w:pPr>
+      <w:r>
+        <w:t xml:space="preserve">While numerous R packages can calculate diversity metrics, our comparison</w:t>
+      </w:r>
+      <w:r>
+        <w:t xml:space="preserve"> </w:t>
+      </w:r>
+      <w:r>
+        <w:t xml:space="preserve">focuses on those that provide their own implementations:</w:t>
+      </w:r>
+      <w:r>
+        <w:t xml:space="preserve"> </w:t>
+      </w:r>
+      <w:r>
+        <w:rPr>
+          <w:rStyle w:val="VerbatimChar"/>
+        </w:rPr>
+        <w:t xml:space="preserve">abdiv</w:t>
+      </w:r>
+      <w:r>
+        <w:t xml:space="preserve"> </w:t>
+      </w:r>
+      <w:r>
+        <w:t xml:space="preserve">(Bittinger 2020)</w:t>
+      </w:r>
+      <w:r>
+        <w:t xml:space="preserve">,</w:t>
+      </w:r>
+      <w:r>
+        <w:t xml:space="preserve"> </w:t>
+      </w:r>
+      <w:r>
+        <w:rPr>
+          <w:rStyle w:val="VerbatimChar"/>
+        </w:rPr>
+        <w:t xml:space="preserve">adiv</w:t>
+      </w:r>
+      <w:r>
+        <w:t xml:space="preserve"> </w:t>
+      </w:r>
+      <w:r>
+        <w:t xml:space="preserve">(Pavoine 2020)</w:t>
+      </w:r>
+      <w:r>
+        <w:t xml:space="preserve">,</w:t>
+      </w:r>
+      <w:r>
+        <w:t xml:space="preserve"> </w:t>
+      </w:r>
+      <w:r>
+        <w:rPr>
+          <w:rStyle w:val="VerbatimChar"/>
+        </w:rPr>
+        <w:t xml:space="preserve">ampvis2</w:t>
+      </w:r>
+      <w:r>
+        <w:t xml:space="preserve"> </w:t>
+      </w:r>
+      <w:r>
+        <w:t xml:space="preserve">(Andersen et al. 2018)</w:t>
+      </w:r>
+      <w:r>
+        <w:t xml:space="preserve">,</w:t>
+      </w:r>
+      <w:r>
+        <w:t xml:space="preserve"> </w:t>
+      </w:r>
+      <w:r>
+        <w:rPr>
+          <w:rStyle w:val="VerbatimChar"/>
+        </w:rPr>
+        <w:t xml:space="preserve">ecodist</w:t>
+      </w:r>
+      <w:r>
+        <w:t xml:space="preserve"> </w:t>
+      </w:r>
+      <w:r>
+        <w:t xml:space="preserve">(Goslee and Urban 2007)</w:t>
+      </w:r>
+      <w:r>
+        <w:t xml:space="preserve">,</w:t>
+      </w:r>
+      <w:r>
+        <w:t xml:space="preserve"> </w:t>
+      </w:r>
+      <w:r>
+        <w:rPr>
+          <w:rStyle w:val="VerbatimChar"/>
+        </w:rPr>
+        <w:t xml:space="preserve">entropart</w:t>
+      </w:r>
+      <w:r>
+        <w:t xml:space="preserve"> </w:t>
+      </w:r>
+      <w:r>
+        <w:t xml:space="preserve">(Marcon and Herault 2015)</w:t>
+      </w:r>
+      <w:r>
+        <w:t xml:space="preserve">,</w:t>
+      </w:r>
+      <w:r>
+        <w:t xml:space="preserve"> </w:t>
+      </w:r>
+      <w:r>
+        <w:rPr>
+          <w:rStyle w:val="VerbatimChar"/>
+        </w:rPr>
+        <w:t xml:space="preserve">GUniFrac</w:t>
+      </w:r>
+      <w:r>
+        <w:t xml:space="preserve"> </w:t>
+      </w:r>
+      <w:r>
+        <w:t xml:space="preserve">(Chen et al. 2023)</w:t>
+      </w:r>
+      <w:r>
+        <w:t xml:space="preserve">,</w:t>
+      </w:r>
+      <w:r>
+        <w:t xml:space="preserve"> </w:t>
+      </w:r>
+      <w:r>
+        <w:rPr>
+          <w:rStyle w:val="VerbatimChar"/>
+        </w:rPr>
+        <w:t xml:space="preserve">phyloregion</w:t>
+      </w:r>
+      <w:r>
+        <w:t xml:space="preserve"> </w:t>
+      </w:r>
+      <w:r>
+        <w:t xml:space="preserve">(Daru, Karunarathne, and Schliep 2020)</w:t>
+      </w:r>
+      <w:r>
+        <w:t xml:space="preserve">,</w:t>
+      </w:r>
+      <w:r>
+        <w:t xml:space="preserve"> </w:t>
+      </w:r>
+      <w:r>
+        <w:rPr>
+          <w:rStyle w:val="VerbatimChar"/>
+        </w:rPr>
+        <w:t xml:space="preserve">phyloseq</w:t>
+      </w:r>
+      <w:r>
+        <w:t xml:space="preserve"> </w:t>
+      </w:r>
+      <w:r>
+        <w:t xml:space="preserve">(McMurdie and Holmes 2013)</w:t>
+      </w:r>
+      <w:r>
+        <w:t xml:space="preserve">,</w:t>
+      </w:r>
+      <w:r>
+        <w:t xml:space="preserve"> </w:t>
+      </w:r>
+      <w:r>
+        <w:rPr>
+          <w:rStyle w:val="VerbatimChar"/>
+        </w:rPr>
+        <w:t xml:space="preserve">picante</w:t>
+      </w:r>
+      <w:r>
+        <w:t xml:space="preserve"> </w:t>
+      </w:r>
+      <w:r>
+        <w:t xml:space="preserve">(Kembel et al. 2010)</w:t>
+      </w:r>
+      <w:r>
+        <w:t xml:space="preserve">, and</w:t>
+      </w:r>
+      <w:r>
+        <w:t xml:space="preserve"> </w:t>
+      </w:r>
+      <w:r>
+        <w:rPr>
+          <w:rStyle w:val="VerbatimChar"/>
+        </w:rPr>
+        <w:t xml:space="preserve">vegan</w:t>
+      </w:r>
+      <w:r>
+        <w:t xml:space="preserve"> </w:t>
+      </w:r>
+      <w:r>
+        <w:t xml:space="preserve">(Oksanen et al. 2025)</w:t>
+      </w:r>
+      <w:r>
+        <w:t xml:space="preserve">.</w:t>
+      </w:r>
+      <w:r>
+        <w:t xml:space="preserve"> </w:t>
+      </w:r>
+      <w:r>
+        <w:rPr>
+          <w:rStyle w:val="VerbatimChar"/>
+        </w:rPr>
+        <w:t xml:space="preserve">ecodive</w:t>
+      </w:r>
+      <w:r>
+        <w:t xml:space="preserve"> </w:t>
+      </w:r>
+      <w:r>
+        <w:t xml:space="preserve">sets itself</w:t>
+      </w:r>
+      <w:r>
+        <w:t xml:space="preserve"> </w:t>
+      </w:r>
+      <w:r>
+        <w:t xml:space="preserve">apart from these packages through its superior performance. Furthermore,</w:t>
+      </w:r>
+      <w:r>
+        <w:t xml:space="preserve"> </w:t>
+      </w:r>
+      <w:r>
+        <w:rPr>
+          <w:rStyle w:val="VerbatimChar"/>
+        </w:rPr>
+        <w:t xml:space="preserve">ecodive</w:t>
+      </w:r>
+      <w:r>
+        <w:t xml:space="preserve"> </w:t>
+      </w:r>
+      <w:r>
+        <w:t xml:space="preserve">has zero external R dependencies. This makes it a lightweight, stable,</w:t>
+      </w:r>
+      <w:r>
+        <w:t xml:space="preserve"> </w:t>
+      </w:r>
+      <w:r>
+        <w:t xml:space="preserve">and secure computational backend, minimizing installation conflicts and</w:t>
+      </w:r>
+      <w:r>
+        <w:t xml:space="preserve"> </w:t>
+      </w:r>
+      <w:r>
+        <w:t xml:space="preserve">simplifying long-term maintenance for developers who build upon it.</w:t>
+      </w:r>
+    </w:p>
+    <w:p>
+      <w:pPr>
+        <w:pStyle w:val="BodyText"/>
+      </w:pPr>
+      <w:r>
+        <w:t xml:space="preserve">Comprehensive benchmarks, conducted using the</w:t>
+      </w:r>
+      <w:r>
+        <w:t xml:space="preserve"> </w:t>
+      </w:r>
+      <w:r>
+        <w:rPr>
+          <w:rStyle w:val="VerbatimChar"/>
+        </w:rPr>
+        <w:t xml:space="preserve">bench</w:t>
+      </w:r>
+      <w:r>
+        <w:t xml:space="preserve"> </w:t>
+      </w:r>
+      <w:r>
+        <w:t xml:space="preserve">package</w:t>
+      </w:r>
+      <w:r>
+        <w:t xml:space="preserve"> </w:t>
+      </w:r>
+      <w:r>
+        <w:t xml:space="preserve">(Hester and Vaughan 2025)</w:t>
+      </w:r>
+      <w:r>
+        <w:t xml:space="preserve">,</w:t>
+      </w:r>
+      <w:r>
+        <w:t xml:space="preserve"> </w:t>
+      </w:r>
+      <w:r>
+        <w:t xml:space="preserve">demonstrate these advantages across a range of metrics (Figures 1-3). The</w:t>
+      </w:r>
+      <w:r>
+        <w:t xml:space="preserve"> </w:t>
+      </w:r>
+      <w:r>
+        <w:t xml:space="preserve">complete benchmark code and results are available in the package vignette</w:t>
+      </w:r>
+      <w:r>
+        <w:t xml:space="preserve"> </w:t>
+      </w:r>
+      <w:r>
+        <w:t xml:space="preserve">(</w:t>
+      </w:r>
+      <w:r>
+        <w:rPr>
+          <w:rStyle w:val="VerbatimChar"/>
+        </w:rPr>
+        <w:t xml:space="preserve">vignette('benchmark')</w:t>
+      </w:r>
+      <w:r>
+        <w:t xml:space="preserve">) and online.</w:t>
+      </w:r>
+    </w:p>
     <w:p>
       <w:pPr>
         <w:pStyle w:val="CaptionedFigure"/>
@@ -25,703 +567,14 @@
       <w:r>
         <w:drawing>
           <wp:inline>
-            <wp:extent cx="1647825" cy="1905000"/>
+            <wp:extent cx="5334000" cy="2333068"/>
             <wp:effectExtent b="0" l="0" r="0" t="0"/>
-            <wp:docPr descr="ecodive package logo" title="" id="21" name="Picture"/>
+            <wp:docPr descr="Figure 1: UniFrac benchmarks. ecodive demonstrates substantial performance gains for UniFrac, being 2 to 3,900x faster and using 50 - 32,000x less memory, which helps overcome computational bottlenecks in large-scale analyses." title="" id="22" name="Picture"/>
             <a:graphic>
               <a:graphicData uri="http://schemas.openxmlformats.org/drawingml/2006/picture">
                 <pic:pic>
                   <pic:nvPicPr>
-                    <pic:cNvPr descr="../man/figures/logo.png" id="22" name="Picture"/>
-                    <pic:cNvPicPr>
-                      <a:picLocks noChangeArrowheads="1" noChangeAspect="1"/>
-                    </pic:cNvPicPr>
-                  </pic:nvPicPr>
-                  <pic:blipFill>
-                    <a:blip r:embed="rId20"/>
-                    <a:stretch>
-                      <a:fillRect/>
-                    </a:stretch>
-                  </pic:blipFill>
-                  <pic:spPr bwMode="auto">
-                    <a:xfrm>
-                      <a:off x="0" y="0"/>
-                      <a:ext cx="1647825" cy="1905000"/>
-                    </a:xfrm>
-                    <a:prstGeom prst="rect">
-                      <a:avLst/>
-                    </a:prstGeom>
-                    <a:noFill/>
-                    <a:ln w="9525">
-                      <a:noFill/>
-                      <a:headEnd/>
-                      <a:tailEnd/>
-                    </a:ln>
-                  </pic:spPr>
-                </pic:pic>
-              </a:graphicData>
-            </a:graphic>
-          </wp:inline>
-        </w:drawing>
-      </w:r>
-    </w:p>
-    <w:p>
-      <w:pPr>
-        <w:pStyle w:val="ImageCaption"/>
-      </w:pPr>
-      <w:r>
-        <w:rPr>
-          <w:rStyle w:val="VerbatimChar"/>
-        </w:rPr>
-        <w:t xml:space="preserve">ecodive</w:t>
-      </w:r>
-      <w:r>
-        <w:t xml:space="preserve"> </w:t>
-      </w:r>
-      <w:r>
-        <w:t xml:space="preserve">package logo</w:t>
-      </w:r>
-    </w:p>
-    <w:bookmarkStart w:id="23" w:name="summary"/>
-    <w:p>
-      <w:pPr>
-        <w:pStyle w:val="Heading1"/>
-      </w:pPr>
-      <w:r>
-        <w:t xml:space="preserve">Summary</w:t>
-      </w:r>
-    </w:p>
-    <w:p>
-      <w:pPr>
-        <w:pStyle w:val="FirstParagraph"/>
-      </w:pPr>
-      <w:r>
-        <w:t xml:space="preserve">In ecology, diversity measures the composition of communities and is the first</w:t>
-      </w:r>
-      <w:r>
-        <w:t xml:space="preserve"> </w:t>
-      </w:r>
-      <w:r>
-        <w:t xml:space="preserve">step toward understanding the role communities play within their environment.</w:t>
-      </w:r>
-      <w:r>
-        <w:t xml:space="preserve"> </w:t>
-      </w:r>
-      <w:r>
-        <w:t xml:space="preserve">The most common measures of diversity in microbiome research are alpha-diversity</w:t>
-      </w:r>
-      <w:r>
-        <w:t xml:space="preserve"> </w:t>
-      </w:r>
-      <w:r>
-        <w:t xml:space="preserve">and beta-diversity. While alpha-diversity aims to describe the richness and</w:t>
-      </w:r>
-      <w:r>
-        <w:t xml:space="preserve"> </w:t>
-      </w:r>
-      <w:r>
-        <w:t xml:space="preserve">evenness of features within a single sample, beta-diversity assesses the</w:t>
-      </w:r>
-      <w:r>
-        <w:t xml:space="preserve"> </w:t>
-      </w:r>
-      <w:r>
-        <w:t xml:space="preserve">dissimilarities between two or more communities. Diversity calculations may</w:t>
-      </w:r>
-      <w:r>
-        <w:t xml:space="preserve"> </w:t>
-      </w:r>
-      <w:r>
-        <w:t xml:space="preserve">include the number of species or other features present, relative abundances,</w:t>
-      </w:r>
-      <w:r>
-        <w:t xml:space="preserve"> </w:t>
-      </w:r>
-      <w:r>
-        <w:t xml:space="preserve">evolutionary relationships, or a combination thereof.</w:t>
-      </w:r>
-    </w:p>
-    <w:p>
-      <w:pPr>
-        <w:pStyle w:val="BodyText"/>
-      </w:pPr>
-      <w:r>
-        <w:t xml:space="preserve">Applying these metrics to large collections of communities, such as thousands of</w:t>
-      </w:r>
-      <w:r>
-        <w:t xml:space="preserve"> </w:t>
-      </w:r>
-      <w:r>
-        <w:t xml:space="preserve">gut microbiome samples, offers insights into predicting or diagnosing disease</w:t>
-      </w:r>
-      <w:r>
-        <w:t xml:space="preserve"> </w:t>
-      </w:r>
-      <w:r>
-        <w:t xml:space="preserve">states through ecological</w:t>
-      </w:r>
-      <w:r>
-        <w:t xml:space="preserve"> </w:t>
-      </w:r>
-      <w:r>
-        <w:t xml:space="preserve">“fingerprints,”</w:t>
-      </w:r>
-      <w:r>
-        <w:t xml:space="preserve"> </w:t>
-      </w:r>
-      <w:r>
-        <w:t xml:space="preserve">a computationally intensive task.</w:t>
-      </w:r>
-    </w:p>
-    <w:bookmarkEnd w:id="23"/>
-    <w:bookmarkStart w:id="35" w:name="statement-of-need"/>
-    <w:p>
-      <w:pPr>
-        <w:pStyle w:val="Heading1"/>
-      </w:pPr>
-      <w:r>
-        <w:t xml:space="preserve">Statement of Need</w:t>
-      </w:r>
-    </w:p>
-    <w:p>
-      <w:pPr>
-        <w:pStyle w:val="FirstParagraph"/>
-      </w:pPr>
-      <w:r>
-        <w:t xml:space="preserve">Processing diversity metrics for thousands of communities is computationally</w:t>
-      </w:r>
-      <w:r>
-        <w:t xml:space="preserve"> </w:t>
-      </w:r>
-      <w:r>
-        <w:t xml:space="preserve">intensive. The speed and memory footprint of these calculations often become a</w:t>
-      </w:r>
-      <w:r>
-        <w:t xml:space="preserve"> </w:t>
-      </w:r>
-      <w:r>
-        <w:t xml:space="preserve">bottleneck for analysis, limiting the scope and scale of research studies. This</w:t>
-      </w:r>
-      <w:r>
-        <w:t xml:space="preserve"> </w:t>
-      </w:r>
-      <w:r>
-        <w:t xml:space="preserve">is especially true for Faith’s PD</w:t>
-      </w:r>
-      <w:r>
-        <w:t xml:space="preserve"> </w:t>
-      </w:r>
-      <w:r>
-        <w:t xml:space="preserve">(Faith 1992)</w:t>
-      </w:r>
-      <w:r>
-        <w:t xml:space="preserve"> </w:t>
-      </w:r>
-      <w:r>
-        <w:t xml:space="preserve">and UniFrac</w:t>
-      </w:r>
-      <w:r>
-        <w:t xml:space="preserve"> </w:t>
-      </w:r>
-      <w:r>
-        <w:t xml:space="preserve">(C. Lozupone and Knight 2005)</w:t>
-      </w:r>
-      <w:r>
-        <w:t xml:space="preserve">,</w:t>
-      </w:r>
-      <w:r>
-        <w:t xml:space="preserve"> </w:t>
-      </w:r>
-      <w:r>
-        <w:t xml:space="preserve">which require complex integration of species counts with evolutionary distances</w:t>
-      </w:r>
-      <w:r>
-        <w:t xml:space="preserve"> </w:t>
-      </w:r>
-      <w:r>
-        <w:t xml:space="preserve">by traversing phylogenetic trees. A faster and more memory-efficient</w:t>
-      </w:r>
-      <w:r>
-        <w:t xml:space="preserve"> </w:t>
-      </w:r>
-      <w:r>
-        <w:t xml:space="preserve">implementation enables researchers to analyze a greater number of samples,</w:t>
-      </w:r>
-      <w:r>
-        <w:t xml:space="preserve"> </w:t>
-      </w:r>
-      <w:r>
-        <w:t xml:space="preserve">leading to more robust and comprehensive insights. The</w:t>
-      </w:r>
-      <w:r>
-        <w:t xml:space="preserve"> </w:t>
-      </w:r>
-      <w:r>
-        <w:rPr>
-          <w:rStyle w:val="VerbatimChar"/>
-        </w:rPr>
-        <w:t xml:space="preserve">ecodive</w:t>
-      </w:r>
-      <w:r>
-        <w:t xml:space="preserve"> </w:t>
-      </w:r>
-      <w:r>
-        <w:t xml:space="preserve">R package</w:t>
-      </w:r>
-      <w:r>
-        <w:t xml:space="preserve"> </w:t>
-      </w:r>
-      <w:r>
-        <w:t xml:space="preserve">addresses these challenges by employing a compiled C library with pthreads</w:t>
-      </w:r>
-      <w:r>
-        <w:t xml:space="preserve"> </w:t>
-      </w:r>
-      <w:r>
-        <w:t xml:space="preserve">parallelization to efficiently compute these metrics, offering significant</w:t>
-      </w:r>
-      <w:r>
-        <w:t xml:space="preserve"> </w:t>
-      </w:r>
-      <w:r>
-        <w:t xml:space="preserve">performance gains.</w:t>
-      </w:r>
-    </w:p>
-    <w:bookmarkStart w:id="34" w:name="related-works"/>
-    <w:p>
-      <w:pPr>
-        <w:pStyle w:val="Heading2"/>
-      </w:pPr>
-      <w:r>
-        <w:t xml:space="preserve">Related Works</w:t>
-      </w:r>
-    </w:p>
-    <w:p>
-      <w:pPr>
-        <w:pStyle w:val="FirstParagraph"/>
-      </w:pPr>
-      <w:r>
-        <w:t xml:space="preserve">There are currently nine other R packages that can calculate alpha and beta</w:t>
-      </w:r>
-      <w:r>
-        <w:t xml:space="preserve"> </w:t>
-      </w:r>
-      <w:r>
-        <w:t xml:space="preserve">diversity metrics:</w:t>
-      </w:r>
-      <w:r>
-        <w:t xml:space="preserve"> </w:t>
-      </w:r>
-      <w:r>
-        <w:rPr>
-          <w:rStyle w:val="VerbatimChar"/>
-        </w:rPr>
-        <w:t xml:space="preserve">abdiv</w:t>
-      </w:r>
-      <w:r>
-        <w:t xml:space="preserve"> </w:t>
-      </w:r>
-      <w:r>
-        <w:t xml:space="preserve">(Bittinger 2020)</w:t>
-      </w:r>
-      <w:r>
-        <w:t xml:space="preserve">,</w:t>
-      </w:r>
-      <w:r>
-        <w:t xml:space="preserve"> </w:t>
-      </w:r>
-      <w:r>
-        <w:rPr>
-          <w:rStyle w:val="VerbatimChar"/>
-        </w:rPr>
-        <w:t xml:space="preserve">adiv</w:t>
-      </w:r>
-      <w:r>
-        <w:t xml:space="preserve"> </w:t>
-      </w:r>
-      <w:r>
-        <w:t xml:space="preserve">(Pavoine 2020)</w:t>
-      </w:r>
-      <w:r>
-        <w:t xml:space="preserve">,</w:t>
-      </w:r>
-      <w:r>
-        <w:t xml:space="preserve"> </w:t>
-      </w:r>
-      <w:r>
-        <w:rPr>
-          <w:rStyle w:val="VerbatimChar"/>
-        </w:rPr>
-        <w:t xml:space="preserve">ampvis2</w:t>
-      </w:r>
-      <w:r>
-        <w:t xml:space="preserve"> </w:t>
-      </w:r>
-      <w:r>
-        <w:t xml:space="preserve">(Andersen et al. 2018)</w:t>
-      </w:r>
-      <w:r>
-        <w:t xml:space="preserve">,</w:t>
-      </w:r>
-      <w:r>
-        <w:t xml:space="preserve"> </w:t>
-      </w:r>
-      <w:r>
-        <w:rPr>
-          <w:rStyle w:val="VerbatimChar"/>
-        </w:rPr>
-        <w:t xml:space="preserve">entropart</w:t>
-      </w:r>
-      <w:r>
-        <w:t xml:space="preserve"> </w:t>
-      </w:r>
-      <w:r>
-        <w:t xml:space="preserve">(Marcon and Herault 2015)</w:t>
-      </w:r>
-      <w:r>
-        <w:t xml:space="preserve">,</w:t>
-      </w:r>
-      <w:r>
-        <w:t xml:space="preserve"> </w:t>
-      </w:r>
-      <w:r>
-        <w:rPr>
-          <w:rStyle w:val="VerbatimChar"/>
-        </w:rPr>
-        <w:t xml:space="preserve">GUniFrac</w:t>
-      </w:r>
-      <w:r>
-        <w:t xml:space="preserve"> </w:t>
-      </w:r>
-      <w:r>
-        <w:t xml:space="preserve">(Chen et al. 2023)</w:t>
-      </w:r>
-      <w:r>
-        <w:t xml:space="preserve">,</w:t>
-      </w:r>
-      <w:r>
-        <w:t xml:space="preserve"> </w:t>
-      </w:r>
-      <w:r>
-        <w:rPr>
-          <w:rStyle w:val="VerbatimChar"/>
-        </w:rPr>
-        <w:t xml:space="preserve">phyloregion</w:t>
-      </w:r>
-      <w:r>
-        <w:t xml:space="preserve"> </w:t>
-      </w:r>
-      <w:r>
-        <w:t xml:space="preserve">(Daru, Karunarathne, and Schliep 2020)</w:t>
-      </w:r>
-      <w:r>
-        <w:t xml:space="preserve">,</w:t>
-      </w:r>
-      <w:r>
-        <w:t xml:space="preserve"> </w:t>
-      </w:r>
-      <w:r>
-        <w:rPr>
-          <w:rStyle w:val="VerbatimChar"/>
-        </w:rPr>
-        <w:t xml:space="preserve">phyloseq</w:t>
-      </w:r>
-      <w:r>
-        <w:t xml:space="preserve"> </w:t>
-      </w:r>
-      <w:r>
-        <w:t xml:space="preserve">(McMurdie and Holmes 2013)</w:t>
-      </w:r>
-      <w:r>
-        <w:t xml:space="preserve">,</w:t>
-      </w:r>
-      <w:r>
-        <w:t xml:space="preserve"> </w:t>
-      </w:r>
-      <w:r>
-        <w:rPr>
-          <w:rStyle w:val="VerbatimChar"/>
-        </w:rPr>
-        <w:t xml:space="preserve">picante</w:t>
-      </w:r>
-      <w:r>
-        <w:t xml:space="preserve"> </w:t>
-      </w:r>
-      <w:r>
-        <w:t xml:space="preserve">(Kembel et al. 2010)</w:t>
-      </w:r>
-      <w:r>
-        <w:t xml:space="preserve">, and</w:t>
-      </w:r>
-      <w:r>
-        <w:t xml:space="preserve"> </w:t>
-      </w:r>
-      <w:r>
-        <w:rPr>
-          <w:rStyle w:val="VerbatimChar"/>
-        </w:rPr>
-        <w:t xml:space="preserve">vegan</w:t>
-      </w:r>
-      <w:r>
-        <w:t xml:space="preserve"> </w:t>
-      </w:r>
-      <w:r>
-        <w:t xml:space="preserve">(Oksanen et al. 2025)</w:t>
-      </w:r>
-      <w:r>
-        <w:t xml:space="preserve">. While</w:t>
-      </w:r>
-      <w:r>
-        <w:t xml:space="preserve"> </w:t>
-      </w:r>
-      <w:r>
-        <w:t xml:space="preserve">several R packages offer diversity metric calculations,</w:t>
-      </w:r>
-      <w:r>
-        <w:t xml:space="preserve"> </w:t>
-      </w:r>
-      <w:r>
-        <w:rPr>
-          <w:rStyle w:val="VerbatimChar"/>
-        </w:rPr>
-        <w:t xml:space="preserve">ecodive</w:t>
-      </w:r>
-      <w:r>
-        <w:t xml:space="preserve"> </w:t>
-      </w:r>
-      <w:r>
-        <w:t xml:space="preserve">distinguishes</w:t>
-      </w:r>
-      <w:r>
-        <w:t xml:space="preserve"> </w:t>
-      </w:r>
-      <w:r>
-        <w:t xml:space="preserve">itself by providing an implementation that is both significantly faster and more</w:t>
-      </w:r>
-      <w:r>
-        <w:t xml:space="preserve"> </w:t>
-      </w:r>
-      <w:r>
-        <w:t xml:space="preserve">memory efficient. This superior performance, across various diversity metrics,</w:t>
-      </w:r>
-      <w:r>
-        <w:t xml:space="preserve"> </w:t>
-      </w:r>
-      <w:r>
-        <w:t xml:space="preserve">is rigorously demonstrated in Figures 1-3 through comprehensive benchmarking.</w:t>
-      </w:r>
-    </w:p>
-    <w:p>
-      <w:pPr>
-        <w:pStyle w:val="BodyText"/>
-      </w:pPr>
-      <w:r>
-        <w:t xml:space="preserve">The</w:t>
-      </w:r>
-      <w:r>
-        <w:t xml:space="preserve"> </w:t>
-      </w:r>
-      <w:r>
-        <w:rPr>
-          <w:rStyle w:val="VerbatimChar"/>
-        </w:rPr>
-        <w:t xml:space="preserve">bench</w:t>
-      </w:r>
-      <w:r>
-        <w:t xml:space="preserve"> </w:t>
-      </w:r>
-      <w:r>
-        <w:t xml:space="preserve">R package</w:t>
-      </w:r>
-      <w:r>
-        <w:t xml:space="preserve"> </w:t>
-      </w:r>
-      <w:r>
-        <w:t xml:space="preserve">(Hester and Vaughan 2025)</w:t>
-      </w:r>
-      <w:r>
-        <w:t xml:space="preserve"> </w:t>
-      </w:r>
-      <w:r>
-        <w:t xml:space="preserve">was used to compare</w:t>
-      </w:r>
-      <w:r>
-        <w:t xml:space="preserve"> </w:t>
-      </w:r>
-      <w:r>
-        <w:rPr>
-          <w:rStyle w:val="VerbatimChar"/>
-        </w:rPr>
-        <w:t xml:space="preserve">abdiv</w:t>
-      </w:r>
-      <w:r>
-        <w:t xml:space="preserve">,</w:t>
-      </w:r>
-      <w:r>
-        <w:t xml:space="preserve"> </w:t>
-      </w:r>
-      <w:r>
-        <w:rPr>
-          <w:rStyle w:val="VerbatimChar"/>
-        </w:rPr>
-        <w:t xml:space="preserve">adiv</w:t>
-      </w:r>
-      <w:r>
-        <w:t xml:space="preserve">,</w:t>
-      </w:r>
-      <w:r>
-        <w:t xml:space="preserve"> </w:t>
-      </w:r>
-      <w:r>
-        <w:rPr>
-          <w:rStyle w:val="VerbatimChar"/>
-        </w:rPr>
-        <w:t xml:space="preserve">ampvis2</w:t>
-      </w:r>
-      <w:r>
-        <w:t xml:space="preserve">,</w:t>
-      </w:r>
-      <w:r>
-        <w:t xml:space="preserve"> </w:t>
-      </w:r>
-      <w:r>
-        <w:rPr>
-          <w:rStyle w:val="VerbatimChar"/>
-        </w:rPr>
-        <w:t xml:space="preserve">entropart</w:t>
-      </w:r>
-      <w:r>
-        <w:t xml:space="preserve">,</w:t>
-      </w:r>
-      <w:r>
-        <w:t xml:space="preserve"> </w:t>
-      </w:r>
-      <w:r>
-        <w:rPr>
-          <w:rStyle w:val="VerbatimChar"/>
-        </w:rPr>
-        <w:t xml:space="preserve">ecodive</w:t>
-      </w:r>
-      <w:r>
-        <w:t xml:space="preserve">,</w:t>
-      </w:r>
-      <w:r>
-        <w:t xml:space="preserve"> </w:t>
-      </w:r>
-      <w:r>
-        <w:rPr>
-          <w:rStyle w:val="VerbatimChar"/>
-        </w:rPr>
-        <w:t xml:space="preserve">GUniFrac</w:t>
-      </w:r>
-      <w:r>
-        <w:t xml:space="preserve">,</w:t>
-      </w:r>
-      <w:r>
-        <w:t xml:space="preserve"> </w:t>
-      </w:r>
-      <w:r>
-        <w:rPr>
-          <w:rStyle w:val="VerbatimChar"/>
-        </w:rPr>
-        <w:t xml:space="preserve">phyloregion</w:t>
-      </w:r>
-      <w:r>
-        <w:t xml:space="preserve">,</w:t>
-      </w:r>
-      <w:r>
-        <w:t xml:space="preserve"> </w:t>
-      </w:r>
-      <w:r>
-        <w:rPr>
-          <w:rStyle w:val="VerbatimChar"/>
-        </w:rPr>
-        <w:t xml:space="preserve">phyloseq</w:t>
-      </w:r>
-      <w:r>
-        <w:t xml:space="preserve">,</w:t>
-      </w:r>
-      <w:r>
-        <w:t xml:space="preserve"> </w:t>
-      </w:r>
-      <w:r>
-        <w:rPr>
-          <w:rStyle w:val="VerbatimChar"/>
-        </w:rPr>
-        <w:t xml:space="preserve">picante</w:t>
-      </w:r>
-      <w:r>
-        <w:t xml:space="preserve">, and</w:t>
-      </w:r>
-      <w:r>
-        <w:t xml:space="preserve"> </w:t>
-      </w:r>
-      <w:r>
-        <w:rPr>
-          <w:rStyle w:val="VerbatimChar"/>
-        </w:rPr>
-        <w:t xml:space="preserve">vegan</w:t>
-      </w:r>
-      <w:r>
-        <w:t xml:space="preserve">. The benchmarking runs are detailed in the benchmark vignette, which is</w:t>
-      </w:r>
-      <w:r>
-        <w:t xml:space="preserve"> </w:t>
-      </w:r>
-      <w:r>
-        <w:t xml:space="preserve">available from within R with</w:t>
-      </w:r>
-      <w:r>
-        <w:t xml:space="preserve"> </w:t>
-      </w:r>
-      <w:r>
-        <w:rPr>
-          <w:rStyle w:val="VerbatimChar"/>
-        </w:rPr>
-        <w:t xml:space="preserve">vignette('benchmark')</w:t>
-      </w:r>
-      <w:r>
-        <w:t xml:space="preserve"> </w:t>
-      </w:r>
-      <w:r>
-        <w:t xml:space="preserve">and online at</w:t>
-      </w:r>
-      <w:r>
-        <w:t xml:space="preserve"> </w:t>
-      </w:r>
-      <w:hyperlink r:id="rId24">
-        <w:r>
-          <w:rPr>
-            <w:rStyle w:val="Hyperlink"/>
-          </w:rPr>
-          <w:t xml:space="preserve">https://cmmr.github.io/ecodive/articles/benchmark.html</w:t>
-        </w:r>
-      </w:hyperlink>
-      <w:r>
-        <w:t xml:space="preserve">. Note that not all R</w:t>
-      </w:r>
-      <w:r>
-        <w:t xml:space="preserve"> </w:t>
-      </w:r>
-      <w:r>
-        <w:t xml:space="preserve">packages offer all diversity metrics.</w:t>
-      </w:r>
-    </w:p>
-    <w:p>
-      <w:pPr>
-        <w:pStyle w:val="CaptionedFigure"/>
-      </w:pPr>
-      <w:r>
-        <w:drawing>
-          <wp:inline>
-            <wp:extent cx="5334000" cy="2333068"/>
-            <wp:effectExtent b="0" l="0" r="0" t="0"/>
-            <wp:docPr descr="Figure 1: UniFrac benchmarks. ecodive demonstrates substantial performance gains for UniFrac, being 2 to 3,900x faster and using 50 - 32,000x less memory, which helps overcome computational bottlenecks in large-scale analyses." title="" id="26" name="Picture"/>
-            <a:graphic>
-              <a:graphicData uri="http://schemas.openxmlformats.org/drawingml/2006/picture">
-                <pic:pic>
-                  <pic:nvPicPr>
-                    <pic:cNvPr descr="../man/figures/unifrac-benchmark.svg" id="27" name="Picture"/>
+                    <pic:cNvPr descr="../man/figures/unifrac-benchmark.svg" id="23" name="Picture"/>
                     <pic:cNvPicPr>
                       <a:picLocks noChangeArrowheads="1" noChangeAspect="1"/>
                     </pic:cNvPicPr>
@@ -733,7 +586,7 @@
                           <a14:useLocalDpi xmlns:a14="http://schemas.microsoft.com/office/drawing/2010/main" val="0"/>
                         </a:ext>
                         <a:ext uri="{96DAC541-7B7A-43D3-8B79-37D633B846F1}">
-                          <asvg:svgBlip xmlns:asvg="http://schemas.microsoft.com/office/drawing/2016/SVG/main" r:embed="rId25"/>
+                          <asvg:svgBlip xmlns:asvg="http://schemas.microsoft.com/office/drawing/2016/SVG/main" r:embed="rId21"/>
                         </a:ext>
                       </a:extLst>
                     </a:blip>
@@ -793,20 +646,29 @@
       <w:r>
         <w:drawing>
           <wp:inline>
-            <wp:extent cx="5334000" cy="2333625"/>
+            <wp:extent cx="5334000" cy="3330410"/>
             <wp:effectExtent b="0" l="0" r="0" t="0"/>
-            <wp:docPr descr="Figure 2: Classic beta diversity benchmarks. ecodive is 23 to 210x faster and uses 1 to 850x less memory, enabling more efficient analysis of community dissimilarities." title="" id="29" name="Picture"/>
+            <wp:docPr descr="Figure 2: Classic beta diversity benchmarks. ecodive is 6 to 2,300x faster and uses 1 to 1,800x less memory, enabling more efficient analysis of community dissimilarities." title="" id="25" name="Picture"/>
             <a:graphic>
               <a:graphicData uri="http://schemas.openxmlformats.org/drawingml/2006/picture">
                 <pic:pic>
                   <pic:nvPicPr>
-                    <pic:cNvPr descr="../man/figures/bdiv-benchmark.png" id="30" name="Picture"/>
+                    <pic:cNvPr descr="../man/figures/bdiv-benchmark.svg" id="26" name="Picture"/>
                     <pic:cNvPicPr>
                       <a:picLocks noChangeArrowheads="1" noChangeAspect="1"/>
                     </pic:cNvPicPr>
                   </pic:nvPicPr>
                   <pic:blipFill>
-                    <a:blip r:embed="rId28"/>
+                    <a:blip>
+                      <a:extLst>
+                        <a:ext uri="{28A0092B-C50C-407E-A947-70E740481C1C}">
+                          <a14:useLocalDpi xmlns:a14="http://schemas.microsoft.com/office/drawing/2010/main" val="0"/>
+                        </a:ext>
+                        <a:ext uri="{96DAC541-7B7A-43D3-8B79-37D633B846F1}">
+                          <asvg:svgBlip xmlns:asvg="http://schemas.microsoft.com/office/drawing/2016/SVG/main" r:embed="rId24"/>
+                        </a:ext>
+                      </a:extLst>
+                    </a:blip>
                     <a:stretch>
                       <a:fillRect/>
                     </a:stretch>
@@ -814,7 +676,7 @@
                   <pic:spPr bwMode="auto">
                     <a:xfrm>
                       <a:off x="0" y="0"/>
-                      <a:ext cx="5334000" cy="2333625"/>
+                      <a:ext cx="5334000" cy="3330410"/>
                     </a:xfrm>
                     <a:prstGeom prst="rect">
                       <a:avLst/>
@@ -853,7 +715,7 @@
         <w:t xml:space="preserve"> </w:t>
       </w:r>
       <w:r>
-        <w:t xml:space="preserve">is 23 to 210x faster and uses 1 to 850x less memory, enabling more efficient analysis of community dissimilarities.</w:t>
+        <w:t xml:space="preserve">is 6 to 2,300x faster and uses 1 to 1,800x less memory, enabling more efficient analysis of community dissimilarities.</w:t>
       </w:r>
     </w:p>
     <w:p>
@@ -863,20 +725,29 @@
       <w:r>
         <w:drawing>
           <wp:inline>
-            <wp:extent cx="5334000" cy="2333625"/>
+            <wp:extent cx="5334000" cy="2333068"/>
             <wp:effectExtent b="0" l="0" r="0" t="0"/>
-            <wp:docPr descr="Figure 3: Alpha diversity benchmarks. ecodive is 2 to 43,000x faster and uses 1 to 33,000x less memory, significantly accelerating the analysis of diversity within single samples." title="" id="32" name="Picture"/>
+            <wp:docPr descr="Figure 3: Alpha diversity benchmarks. ecodive is 2 to 43,000x faster and uses 1 to 33,000x less memory, significantly accelerating the analysis of diversity within single samples." title="" id="28" name="Picture"/>
             <a:graphic>
               <a:graphicData uri="http://schemas.openxmlformats.org/drawingml/2006/picture">
                 <pic:pic>
                   <pic:nvPicPr>
-                    <pic:cNvPr descr="../man/figures/adiv-benchmark.png" id="33" name="Picture"/>
+                    <pic:cNvPr descr="../man/figures/adiv-benchmark.svg" id="29" name="Picture"/>
                     <pic:cNvPicPr>
                       <a:picLocks noChangeArrowheads="1" noChangeAspect="1"/>
                     </pic:cNvPicPr>
                   </pic:nvPicPr>
                   <pic:blipFill>
-                    <a:blip r:embed="rId31"/>
+                    <a:blip>
+                      <a:extLst>
+                        <a:ext uri="{28A0092B-C50C-407E-A947-70E740481C1C}">
+                          <a14:useLocalDpi xmlns:a14="http://schemas.microsoft.com/office/drawing/2010/main" val="0"/>
+                        </a:ext>
+                        <a:ext uri="{96DAC541-7B7A-43D3-8B79-37D633B846F1}">
+                          <asvg:svgBlip xmlns:asvg="http://schemas.microsoft.com/office/drawing/2016/SVG/main" r:embed="rId27"/>
+                        </a:ext>
+                      </a:extLst>
+                    </a:blip>
                     <a:stretch>
                       <a:fillRect/>
                     </a:stretch>
@@ -884,7 +755,7 @@
                   <pic:spPr bwMode="auto">
                     <a:xfrm>
                       <a:off x="0" y="0"/>
-                      <a:ext cx="5334000" cy="2333625"/>
+                      <a:ext cx="5334000" cy="2333068"/>
                     </a:xfrm>
                     <a:prstGeom prst="rect">
                       <a:avLst/>
@@ -926,15 +797,15 @@
         <w:t xml:space="preserve">is 2 to 43,000x faster and uses 1 to 33,000x less memory, significantly accelerating the analysis of diversity within single samples.</w:t>
       </w:r>
     </w:p>
-    <w:bookmarkEnd w:id="34"/>
-    <w:bookmarkEnd w:id="35"/>
-    <w:bookmarkStart w:id="41" w:name="algorithms"/>
+    <w:bookmarkEnd w:id="30"/>
+    <w:bookmarkEnd w:id="31"/>
+    <w:bookmarkStart w:id="35" w:name="implemented-metrics"/>
     <w:p>
       <w:pPr>
         <w:pStyle w:val="Heading1"/>
       </w:pPr>
       <w:r>
-        <w:t xml:space="preserve">Algorithms</w:t>
+        <w:t xml:space="preserve">Implemented Metrics</w:t>
       </w:r>
     </w:p>
     <w:p>
@@ -942,12 +813,6 @@
         <w:pStyle w:val="FirstParagraph"/>
       </w:pPr>
       <w:r>
-        <w:t xml:space="preserve">The full list of alpha and beta diversity metrics currently implemented by</w:t>
-      </w:r>
-      <w:r>
-        <w:t xml:space="preserve"> </w:t>
-      </w:r>
-      <w:r>
         <w:rPr>
           <w:rStyle w:val="VerbatimChar"/>
         </w:rPr>
@@ -957,30 +822,248 @@
         <w:t xml:space="preserve"> </w:t>
       </w:r>
       <w:r>
-        <w:t xml:space="preserve">is provided below. This set of metrics is subject to expansion as new</w:t>
-      </w:r>
-      <w:r>
-        <w:t xml:space="preserve"> </w:t>
-      </w:r>
-      <w:r>
-        <w:t xml:space="preserve">functionalities are developed. Refer to</w:t>
-      </w:r>
-      <w:r>
-        <w:t xml:space="preserve"> </w:t>
-      </w:r>
-      <w:r>
-        <w:rPr>
-          <w:rStyle w:val="VerbatimChar"/>
-        </w:rPr>
-        <w:t xml:space="preserve">ecodive</w:t>
-      </w:r>
-      <w:r>
-        <w:t xml:space="preserve">’s official documentation at</w:t>
-      </w:r>
-      <w:r>
-        <w:t xml:space="preserve"> </w:t>
-      </w:r>
-      <w:hyperlink r:id="rId36">
+        <w:t xml:space="preserve">provides a comprehensive suite of alpha and beta diversity metrics.</w:t>
+      </w:r>
+      <w:r>
+        <w:t xml:space="preserve"> </w:t>
+      </w:r>
+      <w:r>
+        <w:t xml:space="preserve">The current implementation includes:</w:t>
+      </w:r>
+    </w:p>
+    <w:bookmarkStart w:id="32" w:name="alpha-diversity"/>
+    <w:p>
+      <w:pPr>
+        <w:pStyle w:val="Heading3"/>
+      </w:pPr>
+      <w:r>
+        <w:t xml:space="preserve">Alpha Diversity</w:t>
+      </w:r>
+    </w:p>
+    <w:p>
+      <w:pPr>
+        <w:numPr>
+          <w:ilvl w:val="0"/>
+          <w:numId w:val="1001"/>
+        </w:numPr>
+      </w:pPr>
+      <w:r>
+        <w:t xml:space="preserve">Classic: Shannon Index</w:t>
+      </w:r>
+      <w:r>
+        <w:t xml:space="preserve"> </w:t>
+      </w:r>
+      <w:r>
+        <w:t xml:space="preserve">(Shannon 1948)</w:t>
+      </w:r>
+      <w:r>
+        <w:t xml:space="preserve">, Simpson Index</w:t>
+      </w:r>
+      <w:r>
+        <w:t xml:space="preserve"> </w:t>
+      </w:r>
+      <w:r>
+        <w:t xml:space="preserve">(Simpson 1949; Gini 1912)</w:t>
+      </w:r>
+      <w:r>
+        <w:t xml:space="preserve">, Inverse Simpson Index</w:t>
+      </w:r>
+      <w:r>
+        <w:t xml:space="preserve"> </w:t>
+      </w:r>
+      <w:r>
+        <w:t xml:space="preserve">(Simpson 1949)</w:t>
+      </w:r>
+      <w:r>
+        <w:t xml:space="preserve">, and Chao1</w:t>
+      </w:r>
+      <w:r>
+        <w:t xml:space="preserve"> </w:t>
+      </w:r>
+      <w:r>
+        <w:t xml:space="preserve">(Chao 1984)</w:t>
+      </w:r>
+      <w:r>
+        <w:t xml:space="preserve">.</w:t>
+      </w:r>
+    </w:p>
+    <w:p>
+      <w:pPr>
+        <w:numPr>
+          <w:ilvl w:val="0"/>
+          <w:numId w:val="1001"/>
+        </w:numPr>
+      </w:pPr>
+      <w:r>
+        <w:t xml:space="preserve">Phylogenetic: Faith’s Phylogenetic Diversity</w:t>
+      </w:r>
+      <w:r>
+        <w:t xml:space="preserve"> </w:t>
+      </w:r>
+      <w:r>
+        <w:t xml:space="preserve">(Faith 1992)</w:t>
+      </w:r>
+      <w:r>
+        <w:t xml:space="preserve">.</w:t>
+      </w:r>
+    </w:p>
+    <w:bookmarkEnd w:id="32"/>
+    <w:bookmarkStart w:id="34" w:name="beta-diversity"/>
+    <w:p>
+      <w:pPr>
+        <w:pStyle w:val="Heading3"/>
+      </w:pPr>
+      <w:r>
+        <w:t xml:space="preserve">Beta Diversity</w:t>
+      </w:r>
+    </w:p>
+    <w:p>
+      <w:pPr>
+        <w:numPr>
+          <w:ilvl w:val="0"/>
+          <w:numId w:val="1002"/>
+        </w:numPr>
+      </w:pPr>
+      <w:r>
+        <w:t xml:space="preserve">Classic: Bray-Curtis</w:t>
+      </w:r>
+      <w:r>
+        <w:t xml:space="preserve"> </w:t>
+      </w:r>
+      <w:r>
+        <w:t xml:space="preserve">(Bray and Curtis 1957; Sorenson 1948)</w:t>
+      </w:r>
+      <w:r>
+        <w:t xml:space="preserve">, Canberra</w:t>
+      </w:r>
+      <w:r>
+        <w:t xml:space="preserve"> </w:t>
+      </w:r>
+      <w:r>
+        <w:t xml:space="preserve">(Lance and Williams 1967)</w:t>
+      </w:r>
+      <w:r>
+        <w:t xml:space="preserve">, Euclidean</w:t>
+      </w:r>
+      <w:r>
+        <w:t xml:space="preserve"> </w:t>
+      </w:r>
+      <w:r>
+        <w:t xml:space="preserve">(Gower and Legendre 1986; Legendre and Caceres 2013)</w:t>
+      </w:r>
+      <w:r>
+        <w:t xml:space="preserve">, Gower</w:t>
+      </w:r>
+      <w:r>
+        <w:t xml:space="preserve"> </w:t>
+      </w:r>
+      <w:r>
+        <w:t xml:space="preserve">(Gower 1971; Gower and Legendre 1986)</w:t>
+      </w:r>
+      <w:r>
+        <w:t xml:space="preserve">, Jaccard</w:t>
+      </w:r>
+      <w:r>
+        <w:t xml:space="preserve"> </w:t>
+      </w:r>
+      <w:r>
+        <w:t xml:space="preserve">(Jaccard 1908)</w:t>
+      </w:r>
+      <w:r>
+        <w:t xml:space="preserve">, Kulczynski</w:t>
+      </w:r>
+      <w:r>
+        <w:t xml:space="preserve"> </w:t>
+      </w:r>
+      <w:r>
+        <w:t xml:space="preserve">(Kulczynski 1927)</w:t>
+      </w:r>
+      <w:r>
+        <w:t xml:space="preserve">, and Manhattan</w:t>
+      </w:r>
+      <w:r>
+        <w:t xml:space="preserve"> </w:t>
+      </w:r>
+      <w:r>
+        <w:t xml:space="preserve">(Kaufman and Rousseeuw 1990)</w:t>
+      </w:r>
+      <w:r>
+        <w:t xml:space="preserve">.</w:t>
+      </w:r>
+    </w:p>
+    <w:p>
+      <w:pPr>
+        <w:numPr>
+          <w:ilvl w:val="0"/>
+          <w:numId w:val="1002"/>
+        </w:numPr>
+      </w:pPr>
+      <w:r>
+        <w:t xml:space="preserve">Phylogenetic: Unweighted UniFrac</w:t>
+      </w:r>
+      <w:r>
+        <w:t xml:space="preserve"> </w:t>
+      </w:r>
+      <w:r>
+        <w:t xml:space="preserve">(C. Lozupone and Knight 2005)</w:t>
+      </w:r>
+      <w:r>
+        <w:t xml:space="preserve">, Weighted UniFrac</w:t>
+      </w:r>
+      <w:r>
+        <w:t xml:space="preserve"> </w:t>
+      </w:r>
+      <w:r>
+        <w:t xml:space="preserve">(C. A. Lozupone et al. 2007)</w:t>
+      </w:r>
+      <w:r>
+        <w:t xml:space="preserve">, Normalized Weighted UniFrac</w:t>
+      </w:r>
+      <w:r>
+        <w:t xml:space="preserve"> </w:t>
+      </w:r>
+      <w:r>
+        <w:t xml:space="preserve">(C. A. Lozupone et al. 2007)</w:t>
+      </w:r>
+      <w:r>
+        <w:t xml:space="preserve">, Generalized UniFrac</w:t>
+      </w:r>
+      <w:r>
+        <w:t xml:space="preserve"> </w:t>
+      </w:r>
+      <w:r>
+        <w:t xml:space="preserve">(Chen et al. 2012)</w:t>
+      </w:r>
+      <w:r>
+        <w:t xml:space="preserve">, and Variance Adjusted Weighted UniFrac</w:t>
+      </w:r>
+      <w:r>
+        <w:t xml:space="preserve"> </w:t>
+      </w:r>
+      <w:r>
+        <w:t xml:space="preserve">(Chang, Luan, and Sun 2011)</w:t>
+      </w:r>
+      <w:r>
+        <w:t xml:space="preserve">.</w:t>
+      </w:r>
+    </w:p>
+    <w:p>
+      <w:pPr>
+        <w:pStyle w:val="FirstParagraph"/>
+      </w:pPr>
+      <w:r>
+        <w:t xml:space="preserve">For the most up-to-date list and detailed descriptions, please refer to the</w:t>
+      </w:r>
+      <w:r>
+        <w:t xml:space="preserve"> </w:t>
+      </w:r>
+      <w:r>
+        <w:t xml:space="preserve">official ecodive documentation at</w:t>
+      </w:r>
+      <w:r>
+        <w:t xml:space="preserve"> </w:t>
+      </w:r>
+      <w:hyperlink r:id="rId33">
         <w:r>
           <w:rPr>
             <w:rStyle w:val="Hyperlink"/>
@@ -989,554 +1072,171 @@
         </w:r>
       </w:hyperlink>
       <w:r>
-        <w:t xml:space="preserve"> </w:t>
-      </w:r>
-      <w:r>
-        <w:t xml:space="preserve">for the most up-to-date list</w:t>
-      </w:r>
-      <w:r>
-        <w:t xml:space="preserve"> </w:t>
-      </w:r>
-      <w:r>
-        <w:t xml:space="preserve">and detailed descriptions.</w:t>
-      </w:r>
-    </w:p>
-    <w:bookmarkStart w:id="37" w:name="classic-alpha-diversity"/>
-    <w:p>
-      <w:pPr>
-        <w:pStyle w:val="Heading3"/>
-      </w:pPr>
-      <w:r>
-        <w:t xml:space="preserve">Classic Alpha Diversity</w:t>
-      </w:r>
-    </w:p>
-    <w:p>
-      <w:pPr>
-        <w:pStyle w:val="Compact"/>
-        <w:numPr>
-          <w:ilvl w:val="0"/>
-          <w:numId w:val="1001"/>
-        </w:numPr>
-      </w:pPr>
-      <w:r>
-        <w:t xml:space="preserve">Shannon Index</w:t>
-      </w:r>
-      <w:r>
-        <w:t xml:space="preserve"> </w:t>
-      </w:r>
-      <w:r>
-        <w:t xml:space="preserve">(Shannon 1948)</w:t>
-      </w:r>
-    </w:p>
-    <w:p>
-      <w:pPr>
-        <w:pStyle w:val="Compact"/>
-        <w:numPr>
-          <w:ilvl w:val="0"/>
-          <w:numId w:val="1001"/>
-        </w:numPr>
-      </w:pPr>
-      <w:r>
-        <w:t xml:space="preserve">Simpson Index</w:t>
-      </w:r>
-      <w:r>
-        <w:t xml:space="preserve"> </w:t>
-      </w:r>
-      <w:r>
-        <w:t xml:space="preserve">(Simpson 1949; Gini 1912)</w:t>
-      </w:r>
-    </w:p>
-    <w:p>
-      <w:pPr>
-        <w:pStyle w:val="Compact"/>
-        <w:numPr>
-          <w:ilvl w:val="0"/>
-          <w:numId w:val="1001"/>
-        </w:numPr>
-      </w:pPr>
-      <w:r>
-        <w:t xml:space="preserve">Inverse Simpson Index</w:t>
-      </w:r>
-      <w:r>
-        <w:t xml:space="preserve"> </w:t>
-      </w:r>
-      <w:r>
-        <w:t xml:space="preserve">(Simpson 1949)</w:t>
-      </w:r>
-    </w:p>
-    <w:p>
-      <w:pPr>
-        <w:pStyle w:val="Compact"/>
-        <w:numPr>
-          <w:ilvl w:val="0"/>
-          <w:numId w:val="1001"/>
-        </w:numPr>
-      </w:pPr>
-      <w:r>
-        <w:t xml:space="preserve">Chao1</w:t>
-      </w:r>
-      <w:r>
-        <w:t xml:space="preserve"> </w:t>
-      </w:r>
-      <w:r>
-        <w:t xml:space="preserve">(Chao 1984)</w:t>
+        <w:t xml:space="preserve">.</w:t>
+      </w:r>
+    </w:p>
+    <w:bookmarkEnd w:id="34"/>
+    <w:bookmarkEnd w:id="35"/>
+    <w:bookmarkStart w:id="36" w:name="example-usage"/>
+    <w:p>
+      <w:pPr>
+        <w:pStyle w:val="Heading1"/>
+      </w:pPr>
+      <w:r>
+        <w:t xml:space="preserve">Example Usage</w:t>
+      </w:r>
+    </w:p>
+    <w:p>
+      <w:pPr>
+        <w:pStyle w:val="FirstParagraph"/>
+      </w:pPr>
+      <w:r>
+        <w:t xml:space="preserve">ecodive is designed for ease of use and integrates seamlessly with existing</w:t>
+      </w:r>
+      <w:r>
+        <w:t xml:space="preserve"> </w:t>
+      </w:r>
+      <w:r>
+        <w:t xml:space="preserve">bioinformatics workflows, such as those using phyloseq objects. For example,</w:t>
+      </w:r>
+      <w:r>
+        <w:t xml:space="preserve"> </w:t>
+      </w:r>
+      <w:r>
+        <w:t xml:space="preserve">calculating weighted UniFrac distances is straightforward:</w:t>
+      </w:r>
+    </w:p>
+    <w:p>
+      <w:pPr>
+        <w:pStyle w:val="SourceCode"/>
+      </w:pPr>
+      <w:r>
+        <w:rPr>
+          <w:rStyle w:val="FunctionTok"/>
+        </w:rPr>
+        <w:t xml:space="preserve">library</w:t>
+      </w:r>
+      <w:r>
+        <w:rPr>
+          <w:rStyle w:val="NormalTok"/>
+        </w:rPr>
+        <w:t xml:space="preserve">(phyloseq)</w:t>
+      </w:r>
+      <w:r>
+        <w:br/>
+      </w:r>
+      <w:r>
+        <w:rPr>
+          <w:rStyle w:val="FunctionTok"/>
+        </w:rPr>
+        <w:t xml:space="preserve">data</w:t>
+      </w:r>
+      <w:r>
+        <w:rPr>
+          <w:rStyle w:val="NormalTok"/>
+        </w:rPr>
+        <w:t xml:space="preserve">(esophagus)</w:t>
+      </w:r>
+      <w:r>
+        <w:br/>
+      </w:r>
+      <w:r>
+        <w:br/>
+      </w:r>
+      <w:r>
+        <w:rPr>
+          <w:rStyle w:val="NormalTok"/>
+        </w:rPr>
+        <w:t xml:space="preserve">ecodive</w:t>
+      </w:r>
+      <w:r>
+        <w:rPr>
+          <w:rStyle w:val="SpecialCharTok"/>
+        </w:rPr>
+        <w:t xml:space="preserve">::</w:t>
+      </w:r>
+      <w:r>
+        <w:rPr>
+          <w:rStyle w:val="FunctionTok"/>
+        </w:rPr>
+        <w:t xml:space="preserve">weighted_unifrac</w:t>
+      </w:r>
+      <w:r>
+        <w:rPr>
+          <w:rStyle w:val="NormalTok"/>
+        </w:rPr>
+        <w:t xml:space="preserve">(esophagus)</w:t>
+      </w:r>
+      <w:r>
+        <w:br/>
+      </w:r>
+      <w:r>
+        <w:rPr>
+          <w:rStyle w:val="CommentTok"/>
+        </w:rPr>
+        <w:t xml:space="preserve">#&gt;           B         C</w:t>
+      </w:r>
+      <w:r>
+        <w:br/>
+      </w:r>
+      <w:r>
+        <w:rPr>
+          <w:rStyle w:val="CommentTok"/>
+        </w:rPr>
+        <w:t xml:space="preserve">#&gt; C 0.1050480          </w:t>
+      </w:r>
+      <w:r>
+        <w:br/>
+      </w:r>
+      <w:r>
+        <w:rPr>
+          <w:rStyle w:val="CommentTok"/>
+        </w:rPr>
+        <w:t xml:space="preserve">#&gt; D 0.1401124 0.1422409</w:t>
+      </w:r>
+    </w:p>
+    <w:bookmarkEnd w:id="36"/>
+    <w:bookmarkStart w:id="37" w:name="acknowledgements"/>
+    <w:p>
+      <w:pPr>
+        <w:pStyle w:val="Heading1"/>
+      </w:pPr>
+      <w:r>
+        <w:t xml:space="preserve">Acknowledgements</w:t>
+      </w:r>
+    </w:p>
+    <w:p>
+      <w:pPr>
+        <w:pStyle w:val="FirstParagraph"/>
+      </w:pPr>
+      <w:r>
+        <w:t xml:space="preserve">This study was supported by NIH/NIAD (Grant number U19 AI44297), and Baylor</w:t>
+      </w:r>
+      <w:r>
+        <w:t xml:space="preserve"> </w:t>
+      </w:r>
+      <w:r>
+        <w:t xml:space="preserve">College of Medicine and Alkek Foundation Seed. The authors also acknowledge the</w:t>
+      </w:r>
+      <w:r>
+        <w:t xml:space="preserve"> </w:t>
+      </w:r>
+      <w:r>
+        <w:t xml:space="preserve">use of Google’s Gemini for assistance in refining this manuscript.</w:t>
       </w:r>
     </w:p>
     <w:bookmarkEnd w:id="37"/>
-    <w:bookmarkStart w:id="38" w:name="phylogenetic-alpha-diversity"/>
-    <w:p>
-      <w:pPr>
-        <w:pStyle w:val="Heading3"/>
-      </w:pPr>
-      <w:r>
-        <w:t xml:space="preserve">Phylogenetic Alpha Diversity</w:t>
-      </w:r>
-    </w:p>
-    <w:p>
-      <w:pPr>
-        <w:pStyle w:val="Compact"/>
-        <w:numPr>
-          <w:ilvl w:val="0"/>
-          <w:numId w:val="1002"/>
-        </w:numPr>
-      </w:pPr>
-      <w:r>
-        <w:t xml:space="preserve">Faith’s Phylogenetic Diversity</w:t>
-      </w:r>
-      <w:r>
-        <w:t xml:space="preserve"> </w:t>
-      </w:r>
-      <w:r>
-        <w:t xml:space="preserve">(Faith 1992)</w:t>
-      </w:r>
-    </w:p>
-    <w:bookmarkEnd w:id="38"/>
-    <w:bookmarkStart w:id="39" w:name="classic-beta-diversity"/>
-    <w:p>
-      <w:pPr>
-        <w:pStyle w:val="Heading3"/>
-      </w:pPr>
-      <w:r>
-        <w:t xml:space="preserve">Classic Beta Diversity</w:t>
-      </w:r>
-    </w:p>
-    <w:p>
-      <w:pPr>
-        <w:pStyle w:val="Compact"/>
-        <w:numPr>
-          <w:ilvl w:val="0"/>
-          <w:numId w:val="1003"/>
-        </w:numPr>
-      </w:pPr>
-      <w:r>
-        <w:t xml:space="preserve">Bray-Curtis Index</w:t>
-      </w:r>
-      <w:r>
-        <w:t xml:space="preserve"> </w:t>
-      </w:r>
-      <w:r>
-        <w:t xml:space="preserve">(Bray and Curtis 1957; Sorenson 1948)</w:t>
-      </w:r>
-    </w:p>
-    <w:p>
-      <w:pPr>
-        <w:pStyle w:val="Compact"/>
-        <w:numPr>
-          <w:ilvl w:val="0"/>
-          <w:numId w:val="1003"/>
-        </w:numPr>
-      </w:pPr>
-      <w:r>
-        <w:t xml:space="preserve">Canberra</w:t>
-      </w:r>
-      <w:r>
-        <w:t xml:space="preserve"> </w:t>
-      </w:r>
-      <w:r>
-        <w:t xml:space="preserve">(Lance and Williams 1967)</w:t>
-      </w:r>
-    </w:p>
-    <w:p>
-      <w:pPr>
-        <w:pStyle w:val="Compact"/>
-        <w:numPr>
-          <w:ilvl w:val="0"/>
-          <w:numId w:val="1003"/>
-        </w:numPr>
-      </w:pPr>
-      <w:r>
-        <w:t xml:space="preserve">Euclidean</w:t>
-      </w:r>
-      <w:r>
-        <w:t xml:space="preserve"> </w:t>
-      </w:r>
-      <w:r>
-        <w:t xml:space="preserve">(Gower and Legendre 1986; Legendre and Caceres 2013)</w:t>
-      </w:r>
-    </w:p>
-    <w:p>
-      <w:pPr>
-        <w:pStyle w:val="Compact"/>
-        <w:numPr>
-          <w:ilvl w:val="0"/>
-          <w:numId w:val="1003"/>
-        </w:numPr>
-      </w:pPr>
-      <w:r>
-        <w:t xml:space="preserve">Gower</w:t>
-      </w:r>
-      <w:r>
-        <w:t xml:space="preserve"> </w:t>
-      </w:r>
-      <w:r>
-        <w:t xml:space="preserve">(Gower 1971; Gower and Legendre 1986)</w:t>
-      </w:r>
-    </w:p>
-    <w:p>
-      <w:pPr>
-        <w:pStyle w:val="Compact"/>
-        <w:numPr>
-          <w:ilvl w:val="0"/>
-          <w:numId w:val="1003"/>
-        </w:numPr>
-      </w:pPr>
-      <w:r>
-        <w:t xml:space="preserve">Jaccard</w:t>
-      </w:r>
-      <w:r>
-        <w:t xml:space="preserve"> </w:t>
-      </w:r>
-      <w:r>
-        <w:t xml:space="preserve">(Jaccard 1908)</w:t>
-      </w:r>
-    </w:p>
-    <w:p>
-      <w:pPr>
-        <w:pStyle w:val="Compact"/>
-        <w:numPr>
-          <w:ilvl w:val="0"/>
-          <w:numId w:val="1003"/>
-        </w:numPr>
-      </w:pPr>
-      <w:r>
-        <w:t xml:space="preserve">Kulczynski</w:t>
-      </w:r>
-      <w:r>
-        <w:t xml:space="preserve"> </w:t>
-      </w:r>
-      <w:r>
-        <w:t xml:space="preserve">(Kulczynski 1927)</w:t>
-      </w:r>
-    </w:p>
-    <w:p>
-      <w:pPr>
-        <w:pStyle w:val="Compact"/>
-        <w:numPr>
-          <w:ilvl w:val="0"/>
-          <w:numId w:val="1003"/>
-        </w:numPr>
-      </w:pPr>
-      <w:r>
-        <w:t xml:space="preserve">Manhattan</w:t>
-      </w:r>
-      <w:r>
-        <w:t xml:space="preserve"> </w:t>
-      </w:r>
-      <w:r>
-        <w:t xml:space="preserve">(Kaufman and Rousseeuw 1990)</w:t>
-      </w:r>
-    </w:p>
-    <w:bookmarkEnd w:id="39"/>
-    <w:bookmarkStart w:id="40" w:name="phylogenetic-beta-diversity"/>
-    <w:p>
-      <w:pPr>
-        <w:pStyle w:val="Heading3"/>
-      </w:pPr>
-      <w:r>
-        <w:t xml:space="preserve">Phylogenetic Beta Diversity</w:t>
-      </w:r>
-    </w:p>
-    <w:p>
-      <w:pPr>
-        <w:pStyle w:val="Compact"/>
-        <w:numPr>
-          <w:ilvl w:val="0"/>
-          <w:numId w:val="1004"/>
-        </w:numPr>
-      </w:pPr>
-      <w:r>
-        <w:t xml:space="preserve">Unweighted UniFrac</w:t>
-      </w:r>
-      <w:r>
-        <w:t xml:space="preserve"> </w:t>
-      </w:r>
-      <w:r>
-        <w:t xml:space="preserve">(C. Lozupone and Knight 2005)</w:t>
-      </w:r>
-    </w:p>
-    <w:p>
-      <w:pPr>
-        <w:pStyle w:val="Compact"/>
-        <w:numPr>
-          <w:ilvl w:val="0"/>
-          <w:numId w:val="1004"/>
-        </w:numPr>
-      </w:pPr>
-      <w:r>
-        <w:t xml:space="preserve">Weighted UniFrac</w:t>
-      </w:r>
-      <w:r>
-        <w:t xml:space="preserve"> </w:t>
-      </w:r>
-      <w:r>
-        <w:t xml:space="preserve">(C. A. Lozupone et al. 2007)</w:t>
-      </w:r>
-    </w:p>
-    <w:p>
-      <w:pPr>
-        <w:pStyle w:val="Compact"/>
-        <w:numPr>
-          <w:ilvl w:val="0"/>
-          <w:numId w:val="1004"/>
-        </w:numPr>
-      </w:pPr>
-      <w:r>
-        <w:t xml:space="preserve">Normalized Weighted UniFrac</w:t>
-      </w:r>
-      <w:r>
-        <w:t xml:space="preserve"> </w:t>
-      </w:r>
-      <w:r>
-        <w:t xml:space="preserve">(C. A. Lozupone et al. 2007)</w:t>
-      </w:r>
-    </w:p>
-    <w:p>
-      <w:pPr>
-        <w:pStyle w:val="Compact"/>
-        <w:numPr>
-          <w:ilvl w:val="0"/>
-          <w:numId w:val="1004"/>
-        </w:numPr>
-      </w:pPr>
-      <w:r>
-        <w:t xml:space="preserve">Generalized UniFrac</w:t>
-      </w:r>
-      <w:r>
-        <w:t xml:space="preserve"> </w:t>
-      </w:r>
-      <w:r>
-        <w:t xml:space="preserve">(Chen et al. 2012)</w:t>
-      </w:r>
-    </w:p>
-    <w:p>
-      <w:pPr>
-        <w:pStyle w:val="Compact"/>
-        <w:numPr>
-          <w:ilvl w:val="0"/>
-          <w:numId w:val="1004"/>
-        </w:numPr>
-      </w:pPr>
-      <w:r>
-        <w:t xml:space="preserve">Variance Adjusted Weighted UniFrac</w:t>
-      </w:r>
-      <w:r>
-        <w:t xml:space="preserve"> </w:t>
-      </w:r>
-      <w:r>
-        <w:t xml:space="preserve">(Chang, Luan, and Sun 2011)</w:t>
-      </w:r>
-    </w:p>
-    <w:bookmarkEnd w:id="40"/>
-    <w:bookmarkEnd w:id="41"/>
-    <w:bookmarkStart w:id="42" w:name="usage"/>
+    <w:bookmarkStart w:id="93" w:name="references"/>
     <w:p>
       <w:pPr>
         <w:pStyle w:val="Heading1"/>
       </w:pPr>
       <w:r>
-        <w:t xml:space="preserve">Usage</w:t>
-      </w:r>
-    </w:p>
-    <w:p>
-      <w:pPr>
-        <w:pStyle w:val="FirstParagraph"/>
-      </w:pPr>
-      <w:r>
-        <w:t xml:space="preserve">Users can easily compute alpha and beta diversity metrics using</w:t>
-      </w:r>
-      <w:r>
-        <w:t xml:space="preserve"> </w:t>
-      </w:r>
-      <w:r>
-        <w:rPr>
-          <w:rStyle w:val="VerbatimChar"/>
-        </w:rPr>
-        <w:t xml:space="preserve">ecodive</w:t>
-      </w:r>
-      <w:r>
-        <w:t xml:space="preserve">. For</w:t>
-      </w:r>
-      <w:r>
-        <w:t xml:space="preserve"> </w:t>
-      </w:r>
-      <w:r>
-        <w:t xml:space="preserve">example, to calculate weighted UniFrac distances with a</w:t>
-      </w:r>
-      <w:r>
-        <w:t xml:space="preserve"> </w:t>
-      </w:r>
-      <w:r>
-        <w:rPr>
-          <w:rStyle w:val="VerbatimChar"/>
-        </w:rPr>
-        <w:t xml:space="preserve">phyloseq</w:t>
-      </w:r>
-      <w:r>
-        <w:t xml:space="preserve"> </w:t>
-      </w:r>
-      <w:r>
-        <w:t xml:space="preserve">object:</w:t>
-      </w:r>
-    </w:p>
-    <w:p>
-      <w:pPr>
-        <w:pStyle w:val="SourceCode"/>
-      </w:pPr>
-      <w:r>
-        <w:rPr>
-          <w:rStyle w:val="FunctionTok"/>
-        </w:rPr>
-        <w:t xml:space="preserve">library</w:t>
-      </w:r>
-      <w:r>
-        <w:rPr>
-          <w:rStyle w:val="NormalTok"/>
-        </w:rPr>
-        <w:t xml:space="preserve">(phyloseq)</w:t>
-      </w:r>
-      <w:r>
-        <w:br/>
-      </w:r>
-      <w:r>
-        <w:rPr>
-          <w:rStyle w:val="FunctionTok"/>
-        </w:rPr>
-        <w:t xml:space="preserve">data</w:t>
-      </w:r>
-      <w:r>
-        <w:rPr>
-          <w:rStyle w:val="NormalTok"/>
-        </w:rPr>
-        <w:t xml:space="preserve">(esophagus)</w:t>
-      </w:r>
-      <w:r>
-        <w:br/>
-      </w:r>
-      <w:r>
-        <w:br/>
-      </w:r>
-      <w:r>
-        <w:rPr>
-          <w:rStyle w:val="NormalTok"/>
-        </w:rPr>
-        <w:t xml:space="preserve">ecodive</w:t>
-      </w:r>
-      <w:r>
-        <w:rPr>
-          <w:rStyle w:val="SpecialCharTok"/>
-        </w:rPr>
-        <w:t xml:space="preserve">::</w:t>
-      </w:r>
-      <w:r>
-        <w:rPr>
-          <w:rStyle w:val="FunctionTok"/>
-        </w:rPr>
-        <w:t xml:space="preserve">weighted_unifrac</w:t>
-      </w:r>
-      <w:r>
-        <w:rPr>
-          <w:rStyle w:val="NormalTok"/>
-        </w:rPr>
-        <w:t xml:space="preserve">(esophagus)</w:t>
-      </w:r>
-      <w:r>
-        <w:br/>
-      </w:r>
-      <w:r>
-        <w:rPr>
-          <w:rStyle w:val="CommentTok"/>
-        </w:rPr>
-        <w:t xml:space="preserve">#&gt;           B         C</w:t>
-      </w:r>
-      <w:r>
-        <w:br/>
-      </w:r>
-      <w:r>
-        <w:rPr>
-          <w:rStyle w:val="CommentTok"/>
-        </w:rPr>
-        <w:t xml:space="preserve">#&gt; C 0.1050480          </w:t>
-      </w:r>
-      <w:r>
-        <w:br/>
-      </w:r>
-      <w:r>
-        <w:rPr>
-          <w:rStyle w:val="CommentTok"/>
-        </w:rPr>
-        <w:t xml:space="preserve">#&gt; D 0.1401124 0.1422409</w:t>
-      </w:r>
-    </w:p>
-    <w:bookmarkEnd w:id="42"/>
-    <w:bookmarkStart w:id="43" w:name="acknowledgements"/>
-    <w:p>
-      <w:pPr>
-        <w:pStyle w:val="Heading1"/>
-      </w:pPr>
-      <w:r>
-        <w:t xml:space="preserve">Acknowledgements</w:t>
-      </w:r>
-    </w:p>
-    <w:p>
-      <w:pPr>
-        <w:pStyle w:val="FirstParagraph"/>
-      </w:pPr>
-      <w:r>
-        <w:t xml:space="preserve">This study was supported by NIH/NIAD (Grant number U19 AI44297), and Baylor</w:t>
-      </w:r>
-      <w:r>
-        <w:t xml:space="preserve"> </w:t>
-      </w:r>
-      <w:r>
-        <w:t xml:space="preserve">College of Medicine and Alkek Foundation Seed.</w:t>
-      </w:r>
-    </w:p>
-    <w:p>
-      <w:pPr>
-        <w:pStyle w:val="BodyText"/>
-      </w:pPr>
-      <w:r>
-        <w:t xml:space="preserve">The authors would like to thank Gemini for its assistance in refining this</w:t>
-      </w:r>
-      <w:r>
-        <w:t xml:space="preserve"> </w:t>
-      </w:r>
-      <w:r>
-        <w:t xml:space="preserve">manuscript.</w:t>
-      </w:r>
-    </w:p>
-    <w:bookmarkEnd w:id="43"/>
-    <w:bookmarkStart w:id="97" w:name="references"/>
-    <w:p>
-      <w:pPr>
-        <w:pStyle w:val="Heading1"/>
-      </w:pPr>
-      <w:r>
         <w:t xml:space="preserve">References</w:t>
       </w:r>
     </w:p>
-    <w:bookmarkStart w:id="96" w:name="refs"/>
-    <w:bookmarkStart w:id="45" w:name="ref-ampvis2"/>
+    <w:bookmarkStart w:id="92" w:name="refs"/>
+    <w:bookmarkStart w:id="39" w:name="ref-ampvis2"/>
     <w:p>
       <w:pPr>
         <w:pStyle w:val="Bibliography"/>
@@ -1566,7 +1266,7 @@
       <w:r>
         <w:t xml:space="preserve"> </w:t>
       </w:r>
-      <w:hyperlink r:id="rId44">
+      <w:hyperlink r:id="rId38">
         <w:r>
           <w:rPr>
             <w:rStyle w:val="Hyperlink"/>
@@ -1578,8 +1278,8 @@
         <w:t xml:space="preserve">.</w:t>
       </w:r>
     </w:p>
-    <w:bookmarkEnd w:id="45"/>
-    <w:bookmarkStart w:id="47" w:name="ref-abdiv"/>
+    <w:bookmarkEnd w:id="39"/>
+    <w:bookmarkStart w:id="41" w:name="ref-abdiv"/>
     <w:p>
       <w:pPr>
         <w:pStyle w:val="Bibliography"/>
@@ -1603,7 +1303,7 @@
       <w:r>
         <w:t xml:space="preserve"> </w:t>
       </w:r>
-      <w:hyperlink r:id="rId46">
+      <w:hyperlink r:id="rId40">
         <w:r>
           <w:rPr>
             <w:rStyle w:val="Hyperlink"/>
@@ -1615,8 +1315,8 @@
         <w:t xml:space="preserve">.</w:t>
       </w:r>
     </w:p>
-    <w:bookmarkEnd w:id="47"/>
-    <w:bookmarkStart w:id="49" w:name="ref-Bray1957"/>
+    <w:bookmarkEnd w:id="41"/>
+    <w:bookmarkStart w:id="43" w:name="ref-Bray1957"/>
     <w:p>
       <w:pPr>
         <w:pStyle w:val="Bibliography"/>
@@ -1649,7 +1349,7 @@
       <w:r>
         <w:t xml:space="preserve"> </w:t>
       </w:r>
-      <w:hyperlink r:id="rId48">
+      <w:hyperlink r:id="rId42">
         <w:r>
           <w:rPr>
             <w:rStyle w:val="Hyperlink"/>
@@ -1661,8 +1361,8 @@
         <w:t xml:space="preserve">.</w:t>
       </w:r>
     </w:p>
-    <w:bookmarkEnd w:id="49"/>
-    <w:bookmarkStart w:id="51" w:name="ref-Chang2011"/>
+    <w:bookmarkEnd w:id="43"/>
+    <w:bookmarkStart w:id="45" w:name="ref-Chang2011"/>
     <w:p>
       <w:pPr>
         <w:pStyle w:val="Bibliography"/>
@@ -1695,7 +1395,7 @@
       <w:r>
         <w:t xml:space="preserve"> </w:t>
       </w:r>
-      <w:hyperlink r:id="rId50">
+      <w:hyperlink r:id="rId44">
         <w:r>
           <w:rPr>
             <w:rStyle w:val="Hyperlink"/>
@@ -1707,8 +1407,8 @@
         <w:t xml:space="preserve">.</w:t>
       </w:r>
     </w:p>
-    <w:bookmarkEnd w:id="51"/>
-    <w:bookmarkStart w:id="53" w:name="ref-Chao1984"/>
+    <w:bookmarkEnd w:id="45"/>
+    <w:bookmarkStart w:id="47" w:name="ref-Chao1984"/>
     <w:p>
       <w:pPr>
         <w:pStyle w:val="Bibliography"/>
@@ -1741,7 +1441,7 @@
       <w:r>
         <w:t xml:space="preserve"> </w:t>
       </w:r>
-      <w:hyperlink r:id="rId52">
+      <w:hyperlink r:id="rId46">
         <w:r>
           <w:rPr>
             <w:rStyle w:val="Hyperlink"/>
@@ -1753,8 +1453,8 @@
         <w:t xml:space="preserve">.</w:t>
       </w:r>
     </w:p>
-    <w:bookmarkEnd w:id="53"/>
-    <w:bookmarkStart w:id="55" w:name="ref-Chen2012"/>
+    <w:bookmarkEnd w:id="47"/>
+    <w:bookmarkStart w:id="49" w:name="ref-Chen2012"/>
     <w:p>
       <w:pPr>
         <w:pStyle w:val="Bibliography"/>
@@ -1787,7 +1487,7 @@
       <w:r>
         <w:t xml:space="preserve"> </w:t>
       </w:r>
-      <w:hyperlink r:id="rId54">
+      <w:hyperlink r:id="rId48">
         <w:r>
           <w:rPr>
             <w:rStyle w:val="Hyperlink"/>
@@ -1799,8 +1499,8 @@
         <w:t xml:space="preserve">.</w:t>
       </w:r>
     </w:p>
-    <w:bookmarkEnd w:id="55"/>
-    <w:bookmarkStart w:id="57" w:name="ref-GUniFrac"/>
+    <w:bookmarkEnd w:id="49"/>
+    <w:bookmarkStart w:id="51" w:name="ref-GUniFrac"/>
     <w:p>
       <w:pPr>
         <w:pStyle w:val="Bibliography"/>
@@ -1824,7 +1524,7 @@
       <w:r>
         <w:t xml:space="preserve"> </w:t>
       </w:r>
-      <w:hyperlink r:id="rId56">
+      <w:hyperlink r:id="rId50">
         <w:r>
           <w:rPr>
             <w:rStyle w:val="Hyperlink"/>
@@ -1836,8 +1536,8 @@
         <w:t xml:space="preserve">.</w:t>
       </w:r>
     </w:p>
-    <w:bookmarkEnd w:id="57"/>
-    <w:bookmarkStart w:id="59" w:name="ref-phyloregion"/>
+    <w:bookmarkEnd w:id="51"/>
+    <w:bookmarkStart w:id="53" w:name="ref-phyloregion"/>
     <w:p>
       <w:pPr>
         <w:pStyle w:val="Bibliography"/>
@@ -1870,7 +1570,7 @@
       <w:r>
         <w:t xml:space="preserve"> </w:t>
       </w:r>
-      <w:hyperlink r:id="rId58">
+      <w:hyperlink r:id="rId52">
         <w:r>
           <w:rPr>
             <w:rStyle w:val="Hyperlink"/>
@@ -1882,8 +1582,8 @@
         <w:t xml:space="preserve">.</w:t>
       </w:r>
     </w:p>
-    <w:bookmarkEnd w:id="59"/>
-    <w:bookmarkStart w:id="61" w:name="ref-Faith1992"/>
+    <w:bookmarkEnd w:id="53"/>
+    <w:bookmarkStart w:id="55" w:name="ref-Faith1992"/>
     <w:p>
       <w:pPr>
         <w:pStyle w:val="Bibliography"/>
@@ -1916,7 +1616,7 @@
       <w:r>
         <w:t xml:space="preserve"> </w:t>
       </w:r>
-      <w:hyperlink r:id="rId60">
+      <w:hyperlink r:id="rId54">
         <w:r>
           <w:rPr>
             <w:rStyle w:val="Hyperlink"/>
@@ -1928,8 +1628,8 @@
         <w:t xml:space="preserve">.</w:t>
       </w:r>
     </w:p>
-    <w:bookmarkEnd w:id="61"/>
-    <w:bookmarkStart w:id="62" w:name="ref-Gini1912"/>
+    <w:bookmarkEnd w:id="55"/>
+    <w:bookmarkStart w:id="56" w:name="ref-Gini1912"/>
     <w:p>
       <w:pPr>
         <w:pStyle w:val="Bibliography"/>
@@ -1951,20 +1651,20 @@
         <w:t xml:space="preserve">. Bologna: Tipografia di Paolo Cuppini.</w:t>
       </w:r>
     </w:p>
-    <w:bookmarkEnd w:id="62"/>
-    <w:bookmarkStart w:id="64" w:name="ref-Gower1971"/>
+    <w:bookmarkEnd w:id="56"/>
+    <w:bookmarkStart w:id="58" w:name="ref-ecodist"/>
     <w:p>
       <w:pPr>
         <w:pStyle w:val="Bibliography"/>
       </w:pPr>
       <w:r>
-        <w:t xml:space="preserve">Gower, JC. 1971.</w:t>
-      </w:r>
-      <w:r>
-        <w:t xml:space="preserve"> </w:t>
-      </w:r>
-      <w:r>
-        <w:t xml:space="preserve">“A General Coefficient of Similarity and Some of Its Properties.”</w:t>
+        <w:t xml:space="preserve">Goslee, Sarah C., and Dean L. Urban. 2007.</w:t>
+      </w:r>
+      <w:r>
+        <w:t xml:space="preserve"> </w:t>
+      </w:r>
+      <w:r>
+        <w:t xml:space="preserve">“The Ecodist Package for Dissimilarity-Based Analysis of Ecological Data.”</w:t>
       </w:r>
       <w:r>
         <w:t xml:space="preserve"> </w:t>
@@ -1974,6 +1674,52 @@
           <w:i/>
           <w:iCs/>
         </w:rPr>
+        <w:t xml:space="preserve">Journal of Statistical Software</w:t>
+      </w:r>
+      <w:r>
+        <w:t xml:space="preserve"> </w:t>
+      </w:r>
+      <w:r>
+        <w:t xml:space="preserve">22: 1–19.</w:t>
+      </w:r>
+      <w:r>
+        <w:t xml:space="preserve"> </w:t>
+      </w:r>
+      <w:hyperlink r:id="rId57">
+        <w:r>
+          <w:rPr>
+            <w:rStyle w:val="Hyperlink"/>
+          </w:rPr>
+          <w:t xml:space="preserve">https://doi.org/10.18637/jss.v022.i07</w:t>
+        </w:r>
+      </w:hyperlink>
+      <w:r>
+        <w:t xml:space="preserve">.</w:t>
+      </w:r>
+    </w:p>
+    <w:bookmarkEnd w:id="58"/>
+    <w:bookmarkStart w:id="60" w:name="ref-Gower1971"/>
+    <w:p>
+      <w:pPr>
+        <w:pStyle w:val="Bibliography"/>
+      </w:pPr>
+      <w:r>
+        <w:t xml:space="preserve">Gower, JC. 1971.</w:t>
+      </w:r>
+      <w:r>
+        <w:t xml:space="preserve"> </w:t>
+      </w:r>
+      <w:r>
+        <w:t xml:space="preserve">“A General Coefficient of Similarity and Some of Its Properties.”</w:t>
+      </w:r>
+      <w:r>
+        <w:t xml:space="preserve"> </w:t>
+      </w:r>
+      <w:r>
+        <w:rPr>
+          <w:i/>
+          <w:iCs/>
+        </w:rPr>
         <w:t xml:space="preserve">Biometrics</w:t>
       </w:r>
       <w:r>
@@ -1985,7 +1731,7 @@
       <w:r>
         <w:t xml:space="preserve"> </w:t>
       </w:r>
-      <w:hyperlink r:id="rId63">
+      <w:hyperlink r:id="rId59">
         <w:r>
           <w:rPr>
             <w:rStyle w:val="Hyperlink"/>
@@ -1997,8 +1743,8 @@
         <w:t xml:space="preserve">.</w:t>
       </w:r>
     </w:p>
-    <w:bookmarkEnd w:id="64"/>
-    <w:bookmarkStart w:id="66" w:name="ref-Gower1986"/>
+    <w:bookmarkEnd w:id="60"/>
+    <w:bookmarkStart w:id="62" w:name="ref-Gower1986"/>
     <w:p>
       <w:pPr>
         <w:pStyle w:val="Bibliography"/>
@@ -2031,7 +1777,7 @@
       <w:r>
         <w:t xml:space="preserve"> </w:t>
       </w:r>
-      <w:hyperlink r:id="rId65">
+      <w:hyperlink r:id="rId61">
         <w:r>
           <w:rPr>
             <w:rStyle w:val="Hyperlink"/>
@@ -2043,8 +1789,8 @@
         <w:t xml:space="preserve">.</w:t>
       </w:r>
     </w:p>
-    <w:bookmarkEnd w:id="66"/>
-    <w:bookmarkStart w:id="68" w:name="ref-bench"/>
+    <w:bookmarkEnd w:id="62"/>
+    <w:bookmarkStart w:id="64" w:name="ref-bench"/>
     <w:p>
       <w:pPr>
         <w:pStyle w:val="Bibliography"/>
@@ -2068,7 +1814,7 @@
       <w:r>
         <w:t xml:space="preserve"> </w:t>
       </w:r>
-      <w:hyperlink r:id="rId67">
+      <w:hyperlink r:id="rId63">
         <w:r>
           <w:rPr>
             <w:rStyle w:val="Hyperlink"/>
@@ -2080,8 +1826,8 @@
         <w:t xml:space="preserve">.</w:t>
       </w:r>
     </w:p>
-    <w:bookmarkEnd w:id="68"/>
-    <w:bookmarkStart w:id="70" w:name="ref-Jaccard1908"/>
+    <w:bookmarkEnd w:id="64"/>
+    <w:bookmarkStart w:id="66" w:name="ref-Jaccard1908"/>
     <w:p>
       <w:pPr>
         <w:pStyle w:val="Bibliography"/>
@@ -2114,7 +1860,7 @@
       <w:r>
         <w:t xml:space="preserve"> </w:t>
       </w:r>
-      <w:hyperlink r:id="rId69">
+      <w:hyperlink r:id="rId65">
         <w:r>
           <w:rPr>
             <w:rStyle w:val="Hyperlink"/>
@@ -2126,8 +1872,8 @@
         <w:t xml:space="preserve">.</w:t>
       </w:r>
     </w:p>
-    <w:bookmarkEnd w:id="70"/>
-    <w:bookmarkStart w:id="72" w:name="ref-Kaufman1990"/>
+    <w:bookmarkEnd w:id="66"/>
+    <w:bookmarkStart w:id="68" w:name="ref-Kaufman1990"/>
     <w:p>
       <w:pPr>
         <w:pStyle w:val="Bibliography"/>
@@ -2151,7 +1897,7 @@
       <w:r>
         <w:t xml:space="preserve"> </w:t>
       </w:r>
-      <w:hyperlink r:id="rId71">
+      <w:hyperlink r:id="rId67">
         <w:r>
           <w:rPr>
             <w:rStyle w:val="Hyperlink"/>
@@ -2163,8 +1909,8 @@
         <w:t xml:space="preserve">.</w:t>
       </w:r>
     </w:p>
-    <w:bookmarkEnd w:id="72"/>
-    <w:bookmarkStart w:id="73" w:name="ref-picante"/>
+    <w:bookmarkEnd w:id="68"/>
+    <w:bookmarkStart w:id="69" w:name="ref-picante"/>
     <w:p>
       <w:pPr>
         <w:pStyle w:val="Bibliography"/>
@@ -2195,8 +1941,8 @@
         <w:t xml:space="preserve">26: 1463–64.</w:t>
       </w:r>
     </w:p>
-    <w:bookmarkEnd w:id="73"/>
-    <w:bookmarkStart w:id="74" w:name="ref-Kulczynski1927"/>
+    <w:bookmarkEnd w:id="69"/>
+    <w:bookmarkStart w:id="70" w:name="ref-Kulczynski1927"/>
     <w:p>
       <w:pPr>
         <w:pStyle w:val="Bibliography"/>
@@ -2224,8 +1970,8 @@
         <w:t xml:space="preserve">, 57–203.</w:t>
       </w:r>
     </w:p>
-    <w:bookmarkEnd w:id="74"/>
-    <w:bookmarkStart w:id="76" w:name="ref-Godfrey1967"/>
+    <w:bookmarkEnd w:id="70"/>
+    <w:bookmarkStart w:id="72" w:name="ref-Godfrey1967"/>
     <w:p>
       <w:pPr>
         <w:pStyle w:val="Bibliography"/>
@@ -2258,7 +2004,7 @@
       <w:r>
         <w:t xml:space="preserve"> </w:t>
       </w:r>
-      <w:hyperlink r:id="rId75">
+      <w:hyperlink r:id="rId71">
         <w:r>
           <w:rPr>
             <w:rStyle w:val="Hyperlink"/>
@@ -2270,8 +2016,8 @@
         <w:t xml:space="preserve">.</w:t>
       </w:r>
     </w:p>
-    <w:bookmarkEnd w:id="76"/>
-    <w:bookmarkStart w:id="78" w:name="ref-Legendre2013"/>
+    <w:bookmarkEnd w:id="72"/>
+    <w:bookmarkStart w:id="74" w:name="ref-Legendre2013"/>
     <w:p>
       <w:pPr>
         <w:pStyle w:val="Bibliography"/>
@@ -2304,7 +2050,7 @@
       <w:r>
         <w:t xml:space="preserve"> </w:t>
       </w:r>
-      <w:hyperlink r:id="rId77">
+      <w:hyperlink r:id="rId73">
         <w:r>
           <w:rPr>
             <w:rStyle w:val="Hyperlink"/>
@@ -2316,8 +2062,8 @@
         <w:t xml:space="preserve">.</w:t>
       </w:r>
     </w:p>
-    <w:bookmarkEnd w:id="78"/>
-    <w:bookmarkStart w:id="80" w:name="ref-Lozupone2007"/>
+    <w:bookmarkEnd w:id="74"/>
+    <w:bookmarkStart w:id="76" w:name="ref-Lozupone2007"/>
     <w:p>
       <w:pPr>
         <w:pStyle w:val="Bibliography"/>
@@ -2350,7 +2096,7 @@
       <w:r>
         <w:t xml:space="preserve"> </w:t>
       </w:r>
-      <w:hyperlink r:id="rId79">
+      <w:hyperlink r:id="rId75">
         <w:r>
           <w:rPr>
             <w:rStyle w:val="Hyperlink"/>
@@ -2362,8 +2108,8 @@
         <w:t xml:space="preserve">.</w:t>
       </w:r>
     </w:p>
-    <w:bookmarkEnd w:id="80"/>
-    <w:bookmarkStart w:id="82" w:name="ref-Lozupone2005"/>
+    <w:bookmarkEnd w:id="76"/>
+    <w:bookmarkStart w:id="78" w:name="ref-Lozupone2005"/>
     <w:p>
       <w:pPr>
         <w:pStyle w:val="Bibliography"/>
@@ -2396,7 +2142,7 @@
       <w:r>
         <w:t xml:space="preserve"> </w:t>
       </w:r>
-      <w:hyperlink r:id="rId81">
+      <w:hyperlink r:id="rId77">
         <w:r>
           <w:rPr>
             <w:rStyle w:val="Hyperlink"/>
@@ -2408,8 +2154,8 @@
         <w:t xml:space="preserve">.</w:t>
       </w:r>
     </w:p>
-    <w:bookmarkEnd w:id="82"/>
-    <w:bookmarkStart w:id="84" w:name="ref-entropart"/>
+    <w:bookmarkEnd w:id="78"/>
+    <w:bookmarkStart w:id="80" w:name="ref-entropart"/>
     <w:p>
       <w:pPr>
         <w:pStyle w:val="Bibliography"/>
@@ -2442,7 +2188,7 @@
       <w:r>
         <w:t xml:space="preserve"> </w:t>
       </w:r>
-      <w:hyperlink r:id="rId83">
+      <w:hyperlink r:id="rId79">
         <w:r>
           <w:rPr>
             <w:rStyle w:val="Hyperlink"/>
@@ -2454,8 +2200,8 @@
         <w:t xml:space="preserve">.</w:t>
       </w:r>
     </w:p>
-    <w:bookmarkEnd w:id="84"/>
-    <w:bookmarkStart w:id="86" w:name="ref-phyloseq"/>
+    <w:bookmarkEnd w:id="80"/>
+    <w:bookmarkStart w:id="82" w:name="ref-phyloseq"/>
     <w:p>
       <w:pPr>
         <w:pStyle w:val="Bibliography"/>
@@ -2488,7 +2234,7 @@
       <w:r>
         <w:t xml:space="preserve"> </w:t>
       </w:r>
-      <w:hyperlink r:id="rId85">
+      <w:hyperlink r:id="rId81">
         <w:r>
           <w:rPr>
             <w:rStyle w:val="Hyperlink"/>
@@ -2500,8 +2246,8 @@
         <w:t xml:space="preserve">.</w:t>
       </w:r>
     </w:p>
-    <w:bookmarkEnd w:id="86"/>
-    <w:bookmarkStart w:id="88" w:name="ref-vegan"/>
+    <w:bookmarkEnd w:id="82"/>
+    <w:bookmarkStart w:id="84" w:name="ref-vegan"/>
     <w:p>
       <w:pPr>
         <w:pStyle w:val="Bibliography"/>
@@ -2525,7 +2271,7 @@
       <w:r>
         <w:t xml:space="preserve"> </w:t>
       </w:r>
-      <w:hyperlink r:id="rId87">
+      <w:hyperlink r:id="rId83">
         <w:r>
           <w:rPr>
             <w:rStyle w:val="Hyperlink"/>
@@ -2537,8 +2283,8 @@
         <w:t xml:space="preserve">.</w:t>
       </w:r>
     </w:p>
-    <w:bookmarkEnd w:id="88"/>
-    <w:bookmarkStart w:id="90" w:name="ref-adiv"/>
+    <w:bookmarkEnd w:id="84"/>
+    <w:bookmarkStart w:id="86" w:name="ref-adiv"/>
     <w:p>
       <w:pPr>
         <w:pStyle w:val="Bibliography"/>
@@ -2571,7 +2317,7 @@
       <w:r>
         <w:t xml:space="preserve"> </w:t>
       </w:r>
-      <w:hyperlink r:id="rId89">
+      <w:hyperlink r:id="rId85">
         <w:r>
           <w:rPr>
             <w:rStyle w:val="Hyperlink"/>
@@ -2583,8 +2329,8 @@
         <w:t xml:space="preserve">.</w:t>
       </w:r>
     </w:p>
-    <w:bookmarkEnd w:id="90"/>
-    <w:bookmarkStart w:id="92" w:name="ref-Shannon1948"/>
+    <w:bookmarkEnd w:id="86"/>
+    <w:bookmarkStart w:id="88" w:name="ref-Shannon1948"/>
     <w:p>
       <w:pPr>
         <w:pStyle w:val="Bibliography"/>
@@ -2617,7 +2363,7 @@
       <w:r>
         <w:t xml:space="preserve"> </w:t>
       </w:r>
-      <w:hyperlink r:id="rId91">
+      <w:hyperlink r:id="rId87">
         <w:r>
           <w:rPr>
             <w:rStyle w:val="Hyperlink"/>
@@ -2629,8 +2375,8 @@
         <w:t xml:space="preserve">.</w:t>
       </w:r>
     </w:p>
-    <w:bookmarkEnd w:id="92"/>
-    <w:bookmarkStart w:id="94" w:name="ref-Simpson1949"/>
+    <w:bookmarkEnd w:id="88"/>
+    <w:bookmarkStart w:id="90" w:name="ref-Simpson1949"/>
     <w:p>
       <w:pPr>
         <w:pStyle w:val="Bibliography"/>
@@ -2663,7 +2409,7 @@
       <w:r>
         <w:t xml:space="preserve"> </w:t>
       </w:r>
-      <w:hyperlink r:id="rId93">
+      <w:hyperlink r:id="rId89">
         <w:r>
           <w:rPr>
             <w:rStyle w:val="Hyperlink"/>
@@ -2675,8 +2421,8 @@
         <w:t xml:space="preserve">.</w:t>
       </w:r>
     </w:p>
-    <w:bookmarkEnd w:id="94"/>
-    <w:bookmarkStart w:id="95" w:name="ref-Sorenson1948"/>
+    <w:bookmarkEnd w:id="90"/>
+    <w:bookmarkStart w:id="91" w:name="ref-Sorenson1948"/>
     <w:p>
       <w:pPr>
         <w:pStyle w:val="Bibliography"/>
@@ -2707,9 +2453,9 @@
         <w:t xml:space="preserve">5: 1–34.</w:t>
       </w:r>
     </w:p>
-    <w:bookmarkEnd w:id="95"/>
-    <w:bookmarkEnd w:id="96"/>
-    <w:bookmarkEnd w:id="97"/>
+    <w:bookmarkEnd w:id="91"/>
+    <w:bookmarkEnd w:id="92"/>
+    <w:bookmarkEnd w:id="93"/>
     <w:sectPr/>
   </w:body>
 </w:document>
@@ -2926,12 +2672,6 @@
     <w:abstractNumId w:val="991"/>
   </w:num>
   <w:num w:numId="1002">
-    <w:abstractNumId w:val="991"/>
-  </w:num>
-  <w:num w:numId="1003">
-    <w:abstractNumId w:val="991"/>
-  </w:num>
-  <w:num w:numId="1004">
     <w:abstractNumId w:val="991"/>
   </w:num>
 </w:numbering>

</xml_diff>